<commit_message>
Se agregan listados de vistas, funciones y SP
</commit_message>
<xml_diff>
--- a/Andrini+DB Local Belleza.docx
+++ b/Andrini+DB Local Belleza.docx
@@ -28,7 +28,7 @@
                     </pic:cNvPicPr>
                   </pic:nvPicPr>
                   <pic:blipFill>
-                    <a:blip r:embed="rId5">
+                    <a:blip r:embed="rId6">
                       <a:extLst>
                         <a:ext uri="{28A0092B-C50C-407E-A947-70E740481C1C}">
                           <a14:useLocalDpi xmlns:a14="http://schemas.microsoft.com/office/drawing/2010/main" val="0"/>
@@ -501,7 +501,7 @@
                     <pic:cNvPicPr/>
                   </pic:nvPicPr>
                   <pic:blipFill>
-                    <a:blip r:embed="rId6">
+                    <a:blip r:embed="rId7">
                       <a:extLst>
                         <a:ext uri="{28A0092B-C50C-407E-A947-70E740481C1C}">
                           <a14:useLocalDpi xmlns:a14="http://schemas.microsoft.com/office/drawing/2010/main" val="0"/>
@@ -663,7 +663,7 @@
                     <pic:cNvPicPr/>
                   </pic:nvPicPr>
                   <pic:blipFill>
-                    <a:blip r:embed="rId7">
+                    <a:blip r:embed="rId8">
                       <a:extLst>
                         <a:ext uri="{28A0092B-C50C-407E-A947-70E740481C1C}">
                           <a14:useLocalDpi xmlns:a14="http://schemas.microsoft.com/office/drawing/2010/main" val="0"/>
@@ -779,7 +779,7 @@
                     </pic:cNvPicPr>
                   </pic:nvPicPr>
                   <pic:blipFill>
-                    <a:blip r:embed="rId8" cstate="print">
+                    <a:blip r:embed="rId9" cstate="print">
                       <a:extLst>
                         <a:ext uri="{28A0092B-C50C-407E-A947-70E740481C1C}">
                           <a14:useLocalDpi xmlns:a14="http://schemas.microsoft.com/office/drawing/2010/main" val="0"/>
@@ -824,6 +824,9 @@
         </w:rPr>
       </w:pPr>
       <w:r>
+        <w:rPr>
+          <w:noProof/>
+        </w:rPr>
         <w:lastRenderedPageBreak/>
         <w:drawing>
           <wp:inline distT="0" distB="0" distL="0" distR="0" wp14:anchorId="69B01B73" wp14:editId="157E9768">
@@ -843,7 +846,7 @@
                     </pic:cNvPicPr>
                   </pic:nvPicPr>
                   <pic:blipFill>
-                    <a:blip r:embed="rId9" cstate="print">
+                    <a:blip r:embed="rId10" cstate="print">
                       <a:extLst>
                         <a:ext uri="{28A0092B-C50C-407E-A947-70E740481C1C}">
                           <a14:useLocalDpi xmlns:a14="http://schemas.microsoft.com/office/drawing/2010/main" val="0"/>
@@ -7305,7 +7308,7 @@
           <w:kern w:val="0"/>
           <w:sz w:val="21"/>
           <w:szCs w:val="21"/>
-          <w:lang w:eastAsia="es-AR"/>
+          <w:lang w:val="en-US" w:eastAsia="es-AR"/>
           <w14:ligatures w14:val="none"/>
         </w:rPr>
       </w:pPr>
@@ -7329,7 +7332,7 @@
           <w:kern w:val="0"/>
           <w:sz w:val="21"/>
           <w:szCs w:val="21"/>
-          <w:lang w:eastAsia="es-AR"/>
+          <w:lang w:val="en-US" w:eastAsia="es-AR"/>
           <w14:ligatures w14:val="none"/>
         </w:rPr>
         <w:t>precio_unitario</w:t>
@@ -7342,7 +7345,7 @@
           <w:kern w:val="0"/>
           <w:sz w:val="21"/>
           <w:szCs w:val="21"/>
-          <w:lang w:eastAsia="es-AR"/>
+          <w:lang w:val="en-US" w:eastAsia="es-AR"/>
           <w14:ligatures w14:val="none"/>
         </w:rPr>
         <w:t xml:space="preserve"> </w:t>
@@ -7355,7 +7358,7 @@
           <w:kern w:val="0"/>
           <w:sz w:val="21"/>
           <w:szCs w:val="21"/>
-          <w:lang w:eastAsia="es-AR"/>
+          <w:lang w:val="en-US" w:eastAsia="es-AR"/>
           <w14:ligatures w14:val="none"/>
         </w:rPr>
         <w:t>DECIMAL</w:t>
@@ -7367,7 +7370,7 @@
           <w:kern w:val="0"/>
           <w:sz w:val="21"/>
           <w:szCs w:val="21"/>
-          <w:lang w:eastAsia="es-AR"/>
+          <w:lang w:val="en-US" w:eastAsia="es-AR"/>
           <w14:ligatures w14:val="none"/>
         </w:rPr>
         <w:t>(</w:t>
@@ -7380,7 +7383,7 @@
           <w:kern w:val="0"/>
           <w:sz w:val="21"/>
           <w:szCs w:val="21"/>
-          <w:lang w:eastAsia="es-AR"/>
+          <w:lang w:val="en-US" w:eastAsia="es-AR"/>
           <w14:ligatures w14:val="none"/>
         </w:rPr>
         <w:t>11</w:t>
@@ -7392,7 +7395,7 @@
           <w:kern w:val="0"/>
           <w:sz w:val="21"/>
           <w:szCs w:val="21"/>
-          <w:lang w:eastAsia="es-AR"/>
+          <w:lang w:val="en-US" w:eastAsia="es-AR"/>
           <w14:ligatures w14:val="none"/>
         </w:rPr>
         <w:t>,</w:t>
@@ -7404,7 +7407,7 @@
           <w:kern w:val="0"/>
           <w:sz w:val="21"/>
           <w:szCs w:val="21"/>
-          <w:lang w:eastAsia="es-AR"/>
+          <w:lang w:val="en-US" w:eastAsia="es-AR"/>
           <w14:ligatures w14:val="none"/>
         </w:rPr>
         <w:t>2</w:t>
@@ -7416,7 +7419,7 @@
           <w:kern w:val="0"/>
           <w:sz w:val="21"/>
           <w:szCs w:val="21"/>
-          <w:lang w:eastAsia="es-AR"/>
+          <w:lang w:val="en-US" w:eastAsia="es-AR"/>
           <w14:ligatures w14:val="none"/>
         </w:rPr>
         <w:t xml:space="preserve">) </w:t>
@@ -7428,7 +7431,7 @@
           <w:kern w:val="0"/>
           <w:sz w:val="21"/>
           <w:szCs w:val="21"/>
-          <w:lang w:eastAsia="es-AR"/>
+          <w:lang w:val="en-US" w:eastAsia="es-AR"/>
           <w14:ligatures w14:val="none"/>
         </w:rPr>
         <w:t>NOT NULL</w:t>
@@ -7440,7 +7443,7 @@
           <w:kern w:val="0"/>
           <w:sz w:val="21"/>
           <w:szCs w:val="21"/>
-          <w:lang w:eastAsia="es-AR"/>
+          <w:lang w:val="en-US" w:eastAsia="es-AR"/>
           <w14:ligatures w14:val="none"/>
         </w:rPr>
         <w:t>,</w:t>
@@ -7467,7 +7470,7 @@
           <w:kern w:val="0"/>
           <w:sz w:val="21"/>
           <w:szCs w:val="21"/>
-          <w:lang w:eastAsia="es-AR"/>
+          <w:lang w:val="en-US" w:eastAsia="es-AR"/>
           <w14:ligatures w14:val="none"/>
         </w:rPr>
         <w:lastRenderedPageBreak/>
@@ -9092,18 +9095,18 @@
           <w:kern w:val="0"/>
           <w:sz w:val="21"/>
           <w:szCs w:val="21"/>
-          <w:lang w:eastAsia="es-AR"/>
-          <w14:ligatures w14:val="none"/>
-        </w:rPr>
-      </w:pPr>
-      <w:r>
-        <w:rPr>
-          <w:rFonts w:ascii="Consolas" w:eastAsia="Times New Roman" w:hAnsi="Consolas" w:cs="Times New Roman"/>
-          <w:color w:val="569CD6"/>
-          <w:kern w:val="0"/>
-          <w:sz w:val="21"/>
-          <w:szCs w:val="21"/>
-          <w:lang w:eastAsia="es-AR"/>
+          <w:lang w:val="en-US" w:eastAsia="es-AR"/>
+          <w14:ligatures w14:val="none"/>
+        </w:rPr>
+      </w:pPr>
+      <w:r>
+        <w:rPr>
+          <w:rFonts w:ascii="Consolas" w:eastAsia="Times New Roman" w:hAnsi="Consolas" w:cs="Times New Roman"/>
+          <w:color w:val="569CD6"/>
+          <w:kern w:val="0"/>
+          <w:sz w:val="21"/>
+          <w:szCs w:val="21"/>
+          <w:lang w:val="en-US" w:eastAsia="es-AR"/>
           <w14:ligatures w14:val="none"/>
         </w:rPr>
         <w:t>CREATE</w:t>
@@ -9115,7 +9118,7 @@
           <w:kern w:val="0"/>
           <w:sz w:val="21"/>
           <w:szCs w:val="21"/>
-          <w:lang w:eastAsia="es-AR"/>
+          <w:lang w:val="en-US" w:eastAsia="es-AR"/>
           <w14:ligatures w14:val="none"/>
         </w:rPr>
         <w:t xml:space="preserve"> </w:t>
@@ -9127,7 +9130,7 @@
           <w:kern w:val="0"/>
           <w:sz w:val="21"/>
           <w:szCs w:val="21"/>
-          <w:lang w:eastAsia="es-AR"/>
+          <w:lang w:val="en-US" w:eastAsia="es-AR"/>
           <w14:ligatures w14:val="none"/>
         </w:rPr>
         <w:t>TABLE</w:t>
@@ -9139,7 +9142,7 @@
           <w:kern w:val="0"/>
           <w:sz w:val="21"/>
           <w:szCs w:val="21"/>
-          <w:lang w:eastAsia="es-AR"/>
+          <w:lang w:val="en-US" w:eastAsia="es-AR"/>
           <w14:ligatures w14:val="none"/>
         </w:rPr>
         <w:t xml:space="preserve"> </w:t>
@@ -9151,7 +9154,7 @@
           <w:kern w:val="0"/>
           <w:sz w:val="21"/>
           <w:szCs w:val="21"/>
-          <w:lang w:eastAsia="es-AR"/>
+          <w:lang w:val="en-US" w:eastAsia="es-AR"/>
           <w14:ligatures w14:val="none"/>
         </w:rPr>
         <w:t>LOG_CLIENTE</w:t>
@@ -9163,7 +9166,7 @@
           <w:kern w:val="0"/>
           <w:sz w:val="21"/>
           <w:szCs w:val="21"/>
-          <w:lang w:eastAsia="es-AR"/>
+          <w:lang w:val="en-US" w:eastAsia="es-AR"/>
           <w14:ligatures w14:val="none"/>
         </w:rPr>
         <w:t xml:space="preserve"> (</w:t>
@@ -9190,7 +9193,7 @@
           <w:kern w:val="0"/>
           <w:sz w:val="21"/>
           <w:szCs w:val="21"/>
-          <w:lang w:eastAsia="es-AR"/>
+          <w:lang w:val="en-US" w:eastAsia="es-AR"/>
           <w14:ligatures w14:val="none"/>
         </w:rPr>
         <w:t xml:space="preserve">    </w:t>
@@ -10571,9 +10574,1129 @@
           <w:color w:val="0070C0"/>
           <w:sz w:val="28"/>
           <w:szCs w:val="28"/>
-          <w:lang w:val="en-US"/>
-        </w:rPr>
-      </w:pPr>
+        </w:rPr>
+      </w:pPr>
+    </w:p>
+    <w:p>
+      <w:pPr>
+        <w:jc w:val="both"/>
+        <w:rPr>
+          <w:rFonts w:ascii="Yu Gothic Light" w:eastAsia="Yu Gothic Light" w:hAnsi="Yu Gothic Light"/>
+          <w:b/>
+          <w:bCs/>
+          <w:color w:val="0070C0"/>
+          <w:sz w:val="28"/>
+          <w:szCs w:val="28"/>
+        </w:rPr>
+      </w:pPr>
+      <w:r>
+        <w:rPr>
+          <w:rFonts w:ascii="Yu Gothic Light" w:eastAsia="Yu Gothic Light" w:hAnsi="Yu Gothic Light"/>
+          <w:b/>
+          <w:bCs/>
+          <w:color w:val="0070C0"/>
+          <w:sz w:val="28"/>
+          <w:szCs w:val="28"/>
+        </w:rPr>
+        <w:t>Listado de vistas</w:t>
+      </w:r>
+    </w:p>
+    <w:p>
+      <w:pPr>
+        <w:jc w:val="both"/>
+        <w:rPr>
+          <w:rFonts w:ascii="Yu Gothic Light" w:eastAsia="Yu Gothic Light" w:hAnsi="Yu Gothic Light"/>
+          <w:b/>
+          <w:bCs/>
+          <w:sz w:val="24"/>
+          <w:szCs w:val="24"/>
+        </w:rPr>
+      </w:pPr>
+      <w:r>
+        <w:rPr>
+          <w:rFonts w:ascii="Yu Gothic Light" w:eastAsia="Yu Gothic Light" w:hAnsi="Yu Gothic Light"/>
+          <w:b/>
+          <w:bCs/>
+          <w:sz w:val="24"/>
+          <w:szCs w:val="24"/>
+        </w:rPr>
+        <w:t>VISTA_PRODUCTOS_MAS_VENDIDOS:</w:t>
+      </w:r>
+    </w:p>
+    <w:p>
+      <w:pPr>
+        <w:pStyle w:val="Prrafodelista"/>
+        <w:numPr>
+          <w:ilvl w:val="0"/>
+          <w:numId w:val="1"/>
+        </w:numPr>
+        <w:jc w:val="both"/>
+        <w:rPr>
+          <w:rFonts w:ascii="Yu Gothic Light" w:eastAsia="Yu Gothic Light" w:hAnsi="Yu Gothic Light"/>
+          <w:sz w:val="24"/>
+          <w:szCs w:val="24"/>
+        </w:rPr>
+      </w:pPr>
+      <w:r>
+        <w:rPr>
+          <w:rFonts w:ascii="Yu Gothic Light" w:eastAsia="Yu Gothic Light" w:hAnsi="Yu Gothic Light"/>
+          <w:sz w:val="24"/>
+          <w:szCs w:val="24"/>
+        </w:rPr>
+        <w:t>Descripción: Esta vista muestra los tres productos más vendidos, junto con su cantidad vendida y otros detalles.</w:t>
+      </w:r>
+    </w:p>
+    <w:p>
+      <w:pPr>
+        <w:pStyle w:val="Prrafodelista"/>
+        <w:numPr>
+          <w:ilvl w:val="0"/>
+          <w:numId w:val="1"/>
+        </w:numPr>
+        <w:jc w:val="both"/>
+        <w:rPr>
+          <w:rFonts w:ascii="Yu Gothic Light" w:eastAsia="Yu Gothic Light" w:hAnsi="Yu Gothic Light"/>
+          <w:sz w:val="24"/>
+          <w:szCs w:val="24"/>
+        </w:rPr>
+      </w:pPr>
+      <w:r>
+        <w:rPr>
+          <w:rFonts w:ascii="Yu Gothic Light" w:eastAsia="Yu Gothic Light" w:hAnsi="Yu Gothic Light"/>
+          <w:sz w:val="24"/>
+          <w:szCs w:val="24"/>
+        </w:rPr>
+        <w:t>Objetivo: Proporcionar información sobre los productos más populares y sus ventas.</w:t>
+      </w:r>
+    </w:p>
+    <w:p>
+      <w:pPr>
+        <w:pStyle w:val="Prrafodelista"/>
+        <w:numPr>
+          <w:ilvl w:val="0"/>
+          <w:numId w:val="1"/>
+        </w:numPr>
+        <w:jc w:val="both"/>
+        <w:rPr>
+          <w:rFonts w:ascii="Yu Gothic Light" w:eastAsia="Yu Gothic Light" w:hAnsi="Yu Gothic Light"/>
+          <w:sz w:val="24"/>
+          <w:szCs w:val="24"/>
+        </w:rPr>
+      </w:pPr>
+      <w:r>
+        <w:rPr>
+          <w:rFonts w:ascii="Yu Gothic Light" w:eastAsia="Yu Gothic Light" w:hAnsi="Yu Gothic Light"/>
+          <w:sz w:val="24"/>
+          <w:szCs w:val="24"/>
+        </w:rPr>
+        <w:lastRenderedPageBreak/>
+        <w:t>Tablas involucradas: PRODUCTO, DETALLE_FACTURA</w:t>
+      </w:r>
+    </w:p>
+    <w:p>
+      <w:pPr>
+        <w:jc w:val="both"/>
+        <w:rPr>
+          <w:rFonts w:ascii="Yu Gothic Light" w:eastAsia="Yu Gothic Light" w:hAnsi="Yu Gothic Light"/>
+          <w:sz w:val="24"/>
+          <w:szCs w:val="24"/>
+        </w:rPr>
+      </w:pPr>
+    </w:p>
+    <w:p>
+      <w:pPr>
+        <w:jc w:val="both"/>
+        <w:rPr>
+          <w:rFonts w:ascii="Yu Gothic Light" w:eastAsia="Yu Gothic Light" w:hAnsi="Yu Gothic Light"/>
+          <w:b/>
+          <w:bCs/>
+          <w:sz w:val="24"/>
+          <w:szCs w:val="24"/>
+        </w:rPr>
+      </w:pPr>
+      <w:r>
+        <w:rPr>
+          <w:rFonts w:ascii="Yu Gothic Light" w:eastAsia="Yu Gothic Light" w:hAnsi="Yu Gothic Light"/>
+          <w:b/>
+          <w:bCs/>
+          <w:sz w:val="24"/>
+          <w:szCs w:val="24"/>
+        </w:rPr>
+        <w:t>VISTA_SERVICIOS_MAS_CONTRATADOS:</w:t>
+      </w:r>
+    </w:p>
+    <w:p>
+      <w:pPr>
+        <w:pStyle w:val="Prrafodelista"/>
+        <w:numPr>
+          <w:ilvl w:val="0"/>
+          <w:numId w:val="2"/>
+        </w:numPr>
+        <w:jc w:val="both"/>
+        <w:rPr>
+          <w:rFonts w:ascii="Yu Gothic Light" w:eastAsia="Yu Gothic Light" w:hAnsi="Yu Gothic Light"/>
+          <w:sz w:val="24"/>
+          <w:szCs w:val="24"/>
+        </w:rPr>
+      </w:pPr>
+      <w:r>
+        <w:rPr>
+          <w:rFonts w:ascii="Yu Gothic Light" w:eastAsia="Yu Gothic Light" w:hAnsi="Yu Gothic Light"/>
+          <w:sz w:val="24"/>
+          <w:szCs w:val="24"/>
+        </w:rPr>
+        <w:t>Descripción: Muestra los tres servicios más contratados, junto con su cantidad contratada y detalles.</w:t>
+      </w:r>
+    </w:p>
+    <w:p>
+      <w:pPr>
+        <w:pStyle w:val="Prrafodelista"/>
+        <w:numPr>
+          <w:ilvl w:val="0"/>
+          <w:numId w:val="2"/>
+        </w:numPr>
+        <w:jc w:val="both"/>
+        <w:rPr>
+          <w:rFonts w:ascii="Yu Gothic Light" w:eastAsia="Yu Gothic Light" w:hAnsi="Yu Gothic Light"/>
+          <w:sz w:val="24"/>
+          <w:szCs w:val="24"/>
+        </w:rPr>
+      </w:pPr>
+      <w:r>
+        <w:rPr>
+          <w:rFonts w:ascii="Yu Gothic Light" w:eastAsia="Yu Gothic Light" w:hAnsi="Yu Gothic Light"/>
+          <w:sz w:val="24"/>
+          <w:szCs w:val="24"/>
+        </w:rPr>
+        <w:t>Objetivo: Ofrecer información sobre los servicios más demandados.</w:t>
+      </w:r>
+    </w:p>
+    <w:p>
+      <w:pPr>
+        <w:pStyle w:val="Prrafodelista"/>
+        <w:numPr>
+          <w:ilvl w:val="0"/>
+          <w:numId w:val="2"/>
+        </w:numPr>
+        <w:jc w:val="both"/>
+        <w:rPr>
+          <w:rFonts w:ascii="Yu Gothic Light" w:eastAsia="Yu Gothic Light" w:hAnsi="Yu Gothic Light"/>
+          <w:sz w:val="24"/>
+          <w:szCs w:val="24"/>
+        </w:rPr>
+      </w:pPr>
+      <w:r>
+        <w:rPr>
+          <w:rFonts w:ascii="Yu Gothic Light" w:eastAsia="Yu Gothic Light" w:hAnsi="Yu Gothic Light"/>
+          <w:sz w:val="24"/>
+          <w:szCs w:val="24"/>
+        </w:rPr>
+        <w:t>Tablas involucradas: SERVICIO, RESERVA</w:t>
+      </w:r>
+    </w:p>
+    <w:p>
+      <w:pPr>
+        <w:jc w:val="both"/>
+        <w:rPr>
+          <w:rFonts w:ascii="Yu Gothic Light" w:eastAsia="Yu Gothic Light" w:hAnsi="Yu Gothic Light"/>
+          <w:sz w:val="24"/>
+          <w:szCs w:val="24"/>
+        </w:rPr>
+      </w:pPr>
+    </w:p>
+    <w:p>
+      <w:pPr>
+        <w:jc w:val="both"/>
+        <w:rPr>
+          <w:rFonts w:ascii="Yu Gothic Light" w:eastAsia="Yu Gothic Light" w:hAnsi="Yu Gothic Light"/>
+          <w:b/>
+          <w:bCs/>
+          <w:sz w:val="24"/>
+          <w:szCs w:val="24"/>
+        </w:rPr>
+      </w:pPr>
+      <w:r>
+        <w:rPr>
+          <w:rFonts w:ascii="Yu Gothic Light" w:eastAsia="Yu Gothic Light" w:hAnsi="Yu Gothic Light"/>
+          <w:b/>
+          <w:bCs/>
+          <w:sz w:val="24"/>
+          <w:szCs w:val="24"/>
+        </w:rPr>
+        <w:t>VISTA_SUCURSAL_CON_MAS_VENTAS:</w:t>
+      </w:r>
+    </w:p>
+    <w:p>
+      <w:pPr>
+        <w:pStyle w:val="Prrafodelista"/>
+        <w:numPr>
+          <w:ilvl w:val="0"/>
+          <w:numId w:val="3"/>
+        </w:numPr>
+        <w:jc w:val="both"/>
+        <w:rPr>
+          <w:rFonts w:ascii="Yu Gothic Light" w:eastAsia="Yu Gothic Light" w:hAnsi="Yu Gothic Light"/>
+          <w:sz w:val="24"/>
+          <w:szCs w:val="24"/>
+        </w:rPr>
+      </w:pPr>
+      <w:r>
+        <w:rPr>
+          <w:rFonts w:ascii="Yu Gothic Light" w:eastAsia="Yu Gothic Light" w:hAnsi="Yu Gothic Light"/>
+          <w:sz w:val="24"/>
+          <w:szCs w:val="24"/>
+        </w:rPr>
+        <w:t>Descripción: Muestra la sucursal que ha tenido más ventas, junto con la cantidad total de ventas.</w:t>
+      </w:r>
+    </w:p>
+    <w:p>
+      <w:pPr>
+        <w:pStyle w:val="Prrafodelista"/>
+        <w:numPr>
+          <w:ilvl w:val="0"/>
+          <w:numId w:val="3"/>
+        </w:numPr>
+        <w:jc w:val="both"/>
+        <w:rPr>
+          <w:rFonts w:ascii="Yu Gothic Light" w:eastAsia="Yu Gothic Light" w:hAnsi="Yu Gothic Light"/>
+          <w:sz w:val="24"/>
+          <w:szCs w:val="24"/>
+        </w:rPr>
+      </w:pPr>
+      <w:r>
+        <w:rPr>
+          <w:rFonts w:ascii="Yu Gothic Light" w:eastAsia="Yu Gothic Light" w:hAnsi="Yu Gothic Light"/>
+          <w:sz w:val="24"/>
+          <w:szCs w:val="24"/>
+        </w:rPr>
+        <w:t>Objetivo: Identificar la sucursal más exitosa en términos de ventas.</w:t>
+      </w:r>
+    </w:p>
+    <w:p>
+      <w:pPr>
+        <w:pStyle w:val="Prrafodelista"/>
+        <w:numPr>
+          <w:ilvl w:val="0"/>
+          <w:numId w:val="3"/>
+        </w:numPr>
+        <w:jc w:val="both"/>
+        <w:rPr>
+          <w:rFonts w:ascii="Yu Gothic Light" w:eastAsia="Yu Gothic Light" w:hAnsi="Yu Gothic Light"/>
+          <w:sz w:val="24"/>
+          <w:szCs w:val="24"/>
+        </w:rPr>
+      </w:pPr>
+      <w:r>
+        <w:rPr>
+          <w:rFonts w:ascii="Yu Gothic Light" w:eastAsia="Yu Gothic Light" w:hAnsi="Yu Gothic Light"/>
+          <w:sz w:val="24"/>
+          <w:szCs w:val="24"/>
+        </w:rPr>
+        <w:t>Tablas involucradas: SUCURSAL, CABECERA_FACTURA, RESERVA</w:t>
+      </w:r>
+    </w:p>
+    <w:p>
+      <w:pPr>
+        <w:jc w:val="both"/>
+        <w:rPr>
+          <w:rFonts w:ascii="Yu Gothic Light" w:eastAsia="Yu Gothic Light" w:hAnsi="Yu Gothic Light"/>
+          <w:sz w:val="24"/>
+          <w:szCs w:val="24"/>
+        </w:rPr>
+      </w:pPr>
+    </w:p>
+    <w:p>
+      <w:pPr>
+        <w:jc w:val="both"/>
+        <w:rPr>
+          <w:rFonts w:ascii="Yu Gothic Light" w:eastAsia="Yu Gothic Light" w:hAnsi="Yu Gothic Light"/>
+          <w:b/>
+          <w:bCs/>
+          <w:sz w:val="24"/>
+          <w:szCs w:val="24"/>
+        </w:rPr>
+      </w:pPr>
+      <w:r>
+        <w:rPr>
+          <w:rFonts w:ascii="Yu Gothic Light" w:eastAsia="Yu Gothic Light" w:hAnsi="Yu Gothic Light"/>
+          <w:b/>
+          <w:bCs/>
+          <w:sz w:val="24"/>
+          <w:szCs w:val="24"/>
+        </w:rPr>
+        <w:t>VISTA_CLIENTES_POR_PROFESIONAL:</w:t>
+      </w:r>
+    </w:p>
+    <w:p>
+      <w:pPr>
+        <w:pStyle w:val="Prrafodelista"/>
+        <w:numPr>
+          <w:ilvl w:val="0"/>
+          <w:numId w:val="4"/>
+        </w:numPr>
+        <w:jc w:val="both"/>
+        <w:rPr>
+          <w:rFonts w:ascii="Yu Gothic Light" w:eastAsia="Yu Gothic Light" w:hAnsi="Yu Gothic Light"/>
+          <w:sz w:val="24"/>
+          <w:szCs w:val="24"/>
+        </w:rPr>
+      </w:pPr>
+      <w:r>
+        <w:rPr>
+          <w:rFonts w:ascii="Yu Gothic Light" w:eastAsia="Yu Gothic Light" w:hAnsi="Yu Gothic Light"/>
+          <w:sz w:val="24"/>
+          <w:szCs w:val="24"/>
+        </w:rPr>
+        <w:t>Descripción: Muestra la cantidad de clientes atendidos por cada profesional.</w:t>
+      </w:r>
+    </w:p>
+    <w:p>
+      <w:pPr>
+        <w:pStyle w:val="Prrafodelista"/>
+        <w:numPr>
+          <w:ilvl w:val="0"/>
+          <w:numId w:val="4"/>
+        </w:numPr>
+        <w:jc w:val="both"/>
+        <w:rPr>
+          <w:rFonts w:ascii="Yu Gothic Light" w:eastAsia="Yu Gothic Light" w:hAnsi="Yu Gothic Light"/>
+          <w:sz w:val="24"/>
+          <w:szCs w:val="24"/>
+        </w:rPr>
+      </w:pPr>
+      <w:r>
+        <w:rPr>
+          <w:rFonts w:ascii="Yu Gothic Light" w:eastAsia="Yu Gothic Light" w:hAnsi="Yu Gothic Light"/>
+          <w:sz w:val="24"/>
+          <w:szCs w:val="24"/>
+        </w:rPr>
+        <w:t>Objetivo: Proporcionar información sobre la carga de trabajo de los profesionales.</w:t>
+      </w:r>
+    </w:p>
+    <w:p>
+      <w:pPr>
+        <w:pStyle w:val="Prrafodelista"/>
+        <w:numPr>
+          <w:ilvl w:val="0"/>
+          <w:numId w:val="4"/>
+        </w:numPr>
+        <w:jc w:val="both"/>
+        <w:rPr>
+          <w:rFonts w:ascii="Yu Gothic Light" w:eastAsia="Yu Gothic Light" w:hAnsi="Yu Gothic Light"/>
+          <w:sz w:val="24"/>
+          <w:szCs w:val="24"/>
+        </w:rPr>
+      </w:pPr>
+      <w:r>
+        <w:rPr>
+          <w:rFonts w:ascii="Yu Gothic Light" w:eastAsia="Yu Gothic Light" w:hAnsi="Yu Gothic Light"/>
+          <w:sz w:val="24"/>
+          <w:szCs w:val="24"/>
+        </w:rPr>
+        <w:t>Tablas involucradas: PROFESIONAL, RESERVA</w:t>
+      </w:r>
+    </w:p>
+    <w:p>
+      <w:pPr>
+        <w:jc w:val="both"/>
+        <w:rPr>
+          <w:rFonts w:ascii="Yu Gothic Light" w:eastAsia="Yu Gothic Light" w:hAnsi="Yu Gothic Light"/>
+          <w:sz w:val="24"/>
+          <w:szCs w:val="24"/>
+        </w:rPr>
+      </w:pPr>
+    </w:p>
+    <w:p>
+      <w:pPr>
+        <w:jc w:val="both"/>
+        <w:rPr>
+          <w:rFonts w:ascii="Yu Gothic Light" w:eastAsia="Yu Gothic Light" w:hAnsi="Yu Gothic Light"/>
+          <w:b/>
+          <w:bCs/>
+          <w:sz w:val="24"/>
+          <w:szCs w:val="24"/>
+        </w:rPr>
+      </w:pPr>
+      <w:r>
+        <w:rPr>
+          <w:rFonts w:ascii="Yu Gothic Light" w:eastAsia="Yu Gothic Light" w:hAnsi="Yu Gothic Light"/>
+          <w:b/>
+          <w:bCs/>
+          <w:sz w:val="24"/>
+          <w:szCs w:val="24"/>
+        </w:rPr>
+        <w:t>VISTA_SERVICIO_MAS_CONTRATADO_POR_SUCURSAL:</w:t>
+      </w:r>
+    </w:p>
+    <w:p>
+      <w:pPr>
+        <w:pStyle w:val="Prrafodelista"/>
+        <w:numPr>
+          <w:ilvl w:val="0"/>
+          <w:numId w:val="5"/>
+        </w:numPr>
+        <w:jc w:val="both"/>
+        <w:rPr>
+          <w:rFonts w:ascii="Yu Gothic Light" w:eastAsia="Yu Gothic Light" w:hAnsi="Yu Gothic Light"/>
+          <w:sz w:val="24"/>
+          <w:szCs w:val="24"/>
+        </w:rPr>
+      </w:pPr>
+      <w:r>
+        <w:rPr>
+          <w:rFonts w:ascii="Yu Gothic Light" w:eastAsia="Yu Gothic Light" w:hAnsi="Yu Gothic Light"/>
+          <w:sz w:val="24"/>
+          <w:szCs w:val="24"/>
+        </w:rPr>
+        <w:t>Descripción: Muestra el servicio más contratado en cada sucursal, junto con la cantidad contratada.</w:t>
+      </w:r>
+    </w:p>
+    <w:p>
+      <w:pPr>
+        <w:pStyle w:val="Prrafodelista"/>
+        <w:numPr>
+          <w:ilvl w:val="0"/>
+          <w:numId w:val="5"/>
+        </w:numPr>
+        <w:jc w:val="both"/>
+        <w:rPr>
+          <w:rFonts w:ascii="Yu Gothic Light" w:eastAsia="Yu Gothic Light" w:hAnsi="Yu Gothic Light"/>
+          <w:sz w:val="24"/>
+          <w:szCs w:val="24"/>
+        </w:rPr>
+      </w:pPr>
+      <w:r>
+        <w:rPr>
+          <w:rFonts w:ascii="Yu Gothic Light" w:eastAsia="Yu Gothic Light" w:hAnsi="Yu Gothic Light"/>
+          <w:sz w:val="24"/>
+          <w:szCs w:val="24"/>
+        </w:rPr>
+        <w:t>Objetivo: Identificar qué servicios son más populares en cada sucursal.</w:t>
+      </w:r>
+    </w:p>
+    <w:p>
+      <w:pPr>
+        <w:pStyle w:val="Prrafodelista"/>
+        <w:numPr>
+          <w:ilvl w:val="0"/>
+          <w:numId w:val="5"/>
+        </w:numPr>
+        <w:jc w:val="both"/>
+        <w:rPr>
+          <w:rFonts w:ascii="Yu Gothic Light" w:eastAsia="Yu Gothic Light" w:hAnsi="Yu Gothic Light"/>
+          <w:b/>
+          <w:bCs/>
+          <w:color w:val="0070C0"/>
+          <w:sz w:val="28"/>
+          <w:szCs w:val="28"/>
+        </w:rPr>
+      </w:pPr>
+      <w:r>
+        <w:rPr>
+          <w:rFonts w:ascii="Yu Gothic Light" w:eastAsia="Yu Gothic Light" w:hAnsi="Yu Gothic Light"/>
+          <w:sz w:val="24"/>
+          <w:szCs w:val="24"/>
+        </w:rPr>
+        <w:t>Tablas involucradas: RESERVA, SUCURSAL, SERVICIO</w:t>
+      </w:r>
+    </w:p>
+    <w:p>
+      <w:pPr>
+        <w:jc w:val="both"/>
+        <w:rPr>
+          <w:rFonts w:ascii="Yu Gothic Light" w:eastAsia="Yu Gothic Light" w:hAnsi="Yu Gothic Light"/>
+          <w:b/>
+          <w:bCs/>
+          <w:color w:val="0070C0"/>
+          <w:sz w:val="28"/>
+          <w:szCs w:val="28"/>
+        </w:rPr>
+      </w:pPr>
+    </w:p>
+    <w:p>
+      <w:pPr>
+        <w:jc w:val="both"/>
+        <w:rPr>
+          <w:rFonts w:ascii="Yu Gothic Light" w:eastAsia="Yu Gothic Light" w:hAnsi="Yu Gothic Light"/>
+          <w:b/>
+          <w:bCs/>
+          <w:color w:val="0070C0"/>
+          <w:sz w:val="28"/>
+          <w:szCs w:val="28"/>
+        </w:rPr>
+      </w:pPr>
+      <w:r>
+        <w:rPr>
+          <w:rFonts w:ascii="Yu Gothic Light" w:eastAsia="Yu Gothic Light" w:hAnsi="Yu Gothic Light"/>
+          <w:b/>
+          <w:bCs/>
+          <w:color w:val="0070C0"/>
+          <w:sz w:val="28"/>
+          <w:szCs w:val="28"/>
+        </w:rPr>
+        <w:lastRenderedPageBreak/>
+        <w:t>Listado de funciones</w:t>
+      </w:r>
+    </w:p>
+    <w:p>
+      <w:pPr>
+        <w:jc w:val="both"/>
+        <w:rPr>
+          <w:rFonts w:ascii="Yu Gothic Light" w:eastAsia="Yu Gothic Light" w:hAnsi="Yu Gothic Light"/>
+          <w:b/>
+          <w:bCs/>
+          <w:sz w:val="24"/>
+          <w:szCs w:val="24"/>
+        </w:rPr>
+      </w:pPr>
+      <w:proofErr w:type="spellStart"/>
+      <w:r>
+        <w:rPr>
+          <w:rFonts w:ascii="Yu Gothic Light" w:eastAsia="Yu Gothic Light" w:hAnsi="Yu Gothic Light"/>
+          <w:b/>
+          <w:bCs/>
+          <w:sz w:val="24"/>
+          <w:szCs w:val="24"/>
+        </w:rPr>
+        <w:t>calcularVentasProducto</w:t>
+      </w:r>
+      <w:proofErr w:type="spellEnd"/>
+      <w:r>
+        <w:rPr>
+          <w:rFonts w:ascii="Yu Gothic Light" w:eastAsia="Yu Gothic Light" w:hAnsi="Yu Gothic Light"/>
+          <w:b/>
+          <w:bCs/>
+          <w:sz w:val="24"/>
+          <w:szCs w:val="24"/>
+        </w:rPr>
+        <w:t>:</w:t>
+      </w:r>
+    </w:p>
+    <w:p>
+      <w:pPr>
+        <w:pStyle w:val="Prrafodelista"/>
+        <w:numPr>
+          <w:ilvl w:val="0"/>
+          <w:numId w:val="7"/>
+        </w:numPr>
+        <w:jc w:val="both"/>
+        <w:rPr>
+          <w:rFonts w:ascii="Yu Gothic Light" w:eastAsia="Yu Gothic Light" w:hAnsi="Yu Gothic Light"/>
+          <w:b/>
+          <w:bCs/>
+          <w:sz w:val="24"/>
+          <w:szCs w:val="24"/>
+        </w:rPr>
+      </w:pPr>
+      <w:r>
+        <w:rPr>
+          <w:rFonts w:ascii="Yu Gothic Light" w:eastAsia="Yu Gothic Light" w:hAnsi="Yu Gothic Light"/>
+          <w:b/>
+          <w:bCs/>
+          <w:sz w:val="24"/>
+          <w:szCs w:val="24"/>
+        </w:rPr>
+        <w:t>Descripción: Calcula el total de ventas de un producto en un rango de fechas específico.</w:t>
+      </w:r>
+    </w:p>
+    <w:p>
+      <w:pPr>
+        <w:pStyle w:val="Prrafodelista"/>
+        <w:numPr>
+          <w:ilvl w:val="0"/>
+          <w:numId w:val="7"/>
+        </w:numPr>
+        <w:jc w:val="both"/>
+        <w:rPr>
+          <w:rFonts w:ascii="Yu Gothic Light" w:eastAsia="Yu Gothic Light" w:hAnsi="Yu Gothic Light"/>
+          <w:b/>
+          <w:bCs/>
+          <w:sz w:val="24"/>
+          <w:szCs w:val="24"/>
+        </w:rPr>
+      </w:pPr>
+      <w:r>
+        <w:rPr>
+          <w:rFonts w:ascii="Yu Gothic Light" w:eastAsia="Yu Gothic Light" w:hAnsi="Yu Gothic Light"/>
+          <w:b/>
+          <w:bCs/>
+          <w:sz w:val="24"/>
+          <w:szCs w:val="24"/>
+        </w:rPr>
+        <w:t>Objetivo: Ayudar a determinar las ventas de un producto durante un período determinado.</w:t>
+      </w:r>
+    </w:p>
+    <w:p>
+      <w:pPr>
+        <w:pStyle w:val="Prrafodelista"/>
+        <w:numPr>
+          <w:ilvl w:val="0"/>
+          <w:numId w:val="7"/>
+        </w:numPr>
+        <w:jc w:val="both"/>
+        <w:rPr>
+          <w:rFonts w:ascii="Yu Gothic Light" w:eastAsia="Yu Gothic Light" w:hAnsi="Yu Gothic Light"/>
+          <w:b/>
+          <w:bCs/>
+          <w:sz w:val="24"/>
+          <w:szCs w:val="24"/>
+        </w:rPr>
+      </w:pPr>
+      <w:r>
+        <w:rPr>
+          <w:rFonts w:ascii="Yu Gothic Light" w:eastAsia="Yu Gothic Light" w:hAnsi="Yu Gothic Light"/>
+          <w:b/>
+          <w:bCs/>
+          <w:sz w:val="24"/>
+          <w:szCs w:val="24"/>
+        </w:rPr>
+        <w:t>Tablas involucradas: RESERVA, DETALLE_FACTURA</w:t>
+      </w:r>
+    </w:p>
+    <w:p>
+      <w:pPr>
+        <w:jc w:val="both"/>
+        <w:rPr>
+          <w:rFonts w:ascii="Yu Gothic Light" w:eastAsia="Yu Gothic Light" w:hAnsi="Yu Gothic Light"/>
+          <w:b/>
+          <w:bCs/>
+          <w:color w:val="0070C0"/>
+          <w:sz w:val="28"/>
+          <w:szCs w:val="28"/>
+        </w:rPr>
+      </w:pPr>
+    </w:p>
+    <w:p>
+      <w:pPr>
+        <w:jc w:val="both"/>
+        <w:rPr>
+          <w:rFonts w:ascii="Yu Gothic Light" w:eastAsia="Yu Gothic Light" w:hAnsi="Yu Gothic Light"/>
+          <w:b/>
+          <w:bCs/>
+          <w:sz w:val="24"/>
+          <w:szCs w:val="24"/>
+        </w:rPr>
+      </w:pPr>
+      <w:proofErr w:type="spellStart"/>
+      <w:r>
+        <w:rPr>
+          <w:rFonts w:ascii="Yu Gothic Light" w:eastAsia="Yu Gothic Light" w:hAnsi="Yu Gothic Light"/>
+          <w:b/>
+          <w:bCs/>
+          <w:sz w:val="24"/>
+          <w:szCs w:val="24"/>
+        </w:rPr>
+        <w:t>aplicarDescuento</w:t>
+      </w:r>
+      <w:proofErr w:type="spellEnd"/>
+      <w:r>
+        <w:rPr>
+          <w:rFonts w:ascii="Yu Gothic Light" w:eastAsia="Yu Gothic Light" w:hAnsi="Yu Gothic Light"/>
+          <w:b/>
+          <w:bCs/>
+          <w:sz w:val="24"/>
+          <w:szCs w:val="24"/>
+        </w:rPr>
+        <w:t>:</w:t>
+      </w:r>
+    </w:p>
+    <w:p>
+      <w:pPr>
+        <w:pStyle w:val="Prrafodelista"/>
+        <w:numPr>
+          <w:ilvl w:val="0"/>
+          <w:numId w:val="6"/>
+        </w:numPr>
+        <w:jc w:val="both"/>
+        <w:rPr>
+          <w:rFonts w:ascii="Yu Gothic Light" w:eastAsia="Yu Gothic Light" w:hAnsi="Yu Gothic Light"/>
+          <w:b/>
+          <w:bCs/>
+          <w:sz w:val="24"/>
+          <w:szCs w:val="24"/>
+        </w:rPr>
+      </w:pPr>
+      <w:r>
+        <w:rPr>
+          <w:rFonts w:ascii="Yu Gothic Light" w:eastAsia="Yu Gothic Light" w:hAnsi="Yu Gothic Light"/>
+          <w:b/>
+          <w:bCs/>
+          <w:sz w:val="24"/>
+          <w:szCs w:val="24"/>
+        </w:rPr>
+        <w:t>Descripción: Calcula el precio final de un producto después de aplicar un descuento.</w:t>
+      </w:r>
+    </w:p>
+    <w:p>
+      <w:pPr>
+        <w:pStyle w:val="Prrafodelista"/>
+        <w:numPr>
+          <w:ilvl w:val="0"/>
+          <w:numId w:val="6"/>
+        </w:numPr>
+        <w:jc w:val="both"/>
+        <w:rPr>
+          <w:rFonts w:ascii="Yu Gothic Light" w:eastAsia="Yu Gothic Light" w:hAnsi="Yu Gothic Light"/>
+          <w:b/>
+          <w:bCs/>
+          <w:sz w:val="24"/>
+          <w:szCs w:val="24"/>
+        </w:rPr>
+      </w:pPr>
+      <w:r>
+        <w:rPr>
+          <w:rFonts w:ascii="Yu Gothic Light" w:eastAsia="Yu Gothic Light" w:hAnsi="Yu Gothic Light"/>
+          <w:b/>
+          <w:bCs/>
+          <w:sz w:val="24"/>
+          <w:szCs w:val="24"/>
+        </w:rPr>
+        <w:t>Objetivo: Calcular el precio con descuento de un producto.</w:t>
+      </w:r>
+    </w:p>
+    <w:p>
+      <w:pPr>
+        <w:pStyle w:val="Prrafodelista"/>
+        <w:numPr>
+          <w:ilvl w:val="0"/>
+          <w:numId w:val="6"/>
+        </w:numPr>
+        <w:jc w:val="both"/>
+        <w:rPr>
+          <w:rFonts w:ascii="Yu Gothic Light" w:eastAsia="Yu Gothic Light" w:hAnsi="Yu Gothic Light"/>
+          <w:b/>
+          <w:bCs/>
+          <w:sz w:val="24"/>
+          <w:szCs w:val="24"/>
+        </w:rPr>
+      </w:pPr>
+      <w:r>
+        <w:rPr>
+          <w:rFonts w:ascii="Yu Gothic Light" w:eastAsia="Yu Gothic Light" w:hAnsi="Yu Gothic Light"/>
+          <w:b/>
+          <w:bCs/>
+          <w:sz w:val="24"/>
+          <w:szCs w:val="24"/>
+        </w:rPr>
+        <w:t>Tablas involucradas: No aplica a tablas, es una función matemática.</w:t>
+      </w:r>
+    </w:p>
+    <w:p>
+      <w:pPr>
+        <w:jc w:val="both"/>
+        <w:rPr>
+          <w:rFonts w:ascii="Yu Gothic Light" w:eastAsia="Yu Gothic Light" w:hAnsi="Yu Gothic Light"/>
+          <w:b/>
+          <w:bCs/>
+          <w:color w:val="0070C0"/>
+          <w:sz w:val="28"/>
+          <w:szCs w:val="28"/>
+        </w:rPr>
+      </w:pPr>
+    </w:p>
+    <w:p>
+      <w:pPr>
+        <w:jc w:val="both"/>
+        <w:rPr>
+          <w:rFonts w:ascii="Yu Gothic Light" w:eastAsia="Yu Gothic Light" w:hAnsi="Yu Gothic Light"/>
+          <w:b/>
+          <w:bCs/>
+          <w:color w:val="0070C0"/>
+          <w:sz w:val="28"/>
+          <w:szCs w:val="28"/>
+        </w:rPr>
+      </w:pPr>
+      <w:r>
+        <w:rPr>
+          <w:rFonts w:ascii="Yu Gothic Light" w:eastAsia="Yu Gothic Light" w:hAnsi="Yu Gothic Light"/>
+          <w:b/>
+          <w:bCs/>
+          <w:color w:val="0070C0"/>
+          <w:sz w:val="28"/>
+          <w:szCs w:val="28"/>
+        </w:rPr>
+        <w:t xml:space="preserve">Listado de </w:t>
+      </w:r>
+      <w:proofErr w:type="spellStart"/>
+      <w:r>
+        <w:rPr>
+          <w:rFonts w:ascii="Yu Gothic Light" w:eastAsia="Yu Gothic Light" w:hAnsi="Yu Gothic Light"/>
+          <w:b/>
+          <w:bCs/>
+          <w:color w:val="0070C0"/>
+          <w:sz w:val="28"/>
+          <w:szCs w:val="28"/>
+        </w:rPr>
+        <w:t>Stored</w:t>
+      </w:r>
+      <w:proofErr w:type="spellEnd"/>
+      <w:r>
+        <w:rPr>
+          <w:rFonts w:ascii="Yu Gothic Light" w:eastAsia="Yu Gothic Light" w:hAnsi="Yu Gothic Light"/>
+          <w:b/>
+          <w:bCs/>
+          <w:color w:val="0070C0"/>
+          <w:sz w:val="28"/>
+          <w:szCs w:val="28"/>
+        </w:rPr>
+        <w:t xml:space="preserve"> </w:t>
+      </w:r>
+      <w:proofErr w:type="spellStart"/>
+      <w:r>
+        <w:rPr>
+          <w:rFonts w:ascii="Yu Gothic Light" w:eastAsia="Yu Gothic Light" w:hAnsi="Yu Gothic Light"/>
+          <w:b/>
+          <w:bCs/>
+          <w:color w:val="0070C0"/>
+          <w:sz w:val="28"/>
+          <w:szCs w:val="28"/>
+        </w:rPr>
+        <w:t>Procedures</w:t>
+      </w:r>
+      <w:proofErr w:type="spellEnd"/>
+    </w:p>
+    <w:p>
+      <w:pPr>
+        <w:jc w:val="both"/>
+        <w:rPr>
+          <w:rFonts w:ascii="Yu Gothic Light" w:eastAsia="Yu Gothic Light" w:hAnsi="Yu Gothic Light"/>
+          <w:b/>
+          <w:bCs/>
+          <w:sz w:val="24"/>
+          <w:szCs w:val="24"/>
+        </w:rPr>
+      </w:pPr>
+      <w:proofErr w:type="spellStart"/>
+      <w:r>
+        <w:rPr>
+          <w:rFonts w:ascii="Yu Gothic Light" w:eastAsia="Yu Gothic Light" w:hAnsi="Yu Gothic Light"/>
+          <w:b/>
+          <w:bCs/>
+          <w:sz w:val="24"/>
+          <w:szCs w:val="24"/>
+        </w:rPr>
+        <w:t>sp_ordenar_productos</w:t>
+      </w:r>
+      <w:proofErr w:type="spellEnd"/>
+      <w:r>
+        <w:rPr>
+          <w:rFonts w:ascii="Yu Gothic Light" w:eastAsia="Yu Gothic Light" w:hAnsi="Yu Gothic Light"/>
+          <w:b/>
+          <w:bCs/>
+          <w:sz w:val="24"/>
+          <w:szCs w:val="24"/>
+        </w:rPr>
+        <w:t>:</w:t>
+      </w:r>
+    </w:p>
+    <w:p>
+      <w:pPr>
+        <w:pStyle w:val="Prrafodelista"/>
+        <w:numPr>
+          <w:ilvl w:val="0"/>
+          <w:numId w:val="9"/>
+        </w:numPr>
+        <w:jc w:val="both"/>
+        <w:rPr>
+          <w:rFonts w:ascii="Yu Gothic Light" w:eastAsia="Yu Gothic Light" w:hAnsi="Yu Gothic Light"/>
+          <w:b/>
+          <w:bCs/>
+          <w:sz w:val="24"/>
+          <w:szCs w:val="24"/>
+        </w:rPr>
+      </w:pPr>
+      <w:r>
+        <w:rPr>
+          <w:rFonts w:ascii="Yu Gothic Light" w:eastAsia="Yu Gothic Light" w:hAnsi="Yu Gothic Light"/>
+          <w:b/>
+          <w:bCs/>
+          <w:sz w:val="24"/>
+          <w:szCs w:val="24"/>
+        </w:rPr>
+        <w:t>Descripción: Ordena la tabla PRODUCTO según un campo y dirección de orden específicos.</w:t>
+      </w:r>
+    </w:p>
+    <w:p>
+      <w:pPr>
+        <w:pStyle w:val="Prrafodelista"/>
+        <w:numPr>
+          <w:ilvl w:val="0"/>
+          <w:numId w:val="9"/>
+        </w:numPr>
+        <w:jc w:val="both"/>
+        <w:rPr>
+          <w:rFonts w:ascii="Yu Gothic Light" w:eastAsia="Yu Gothic Light" w:hAnsi="Yu Gothic Light"/>
+          <w:b/>
+          <w:bCs/>
+          <w:sz w:val="24"/>
+          <w:szCs w:val="24"/>
+        </w:rPr>
+      </w:pPr>
+      <w:r>
+        <w:rPr>
+          <w:rFonts w:ascii="Yu Gothic Light" w:eastAsia="Yu Gothic Light" w:hAnsi="Yu Gothic Light"/>
+          <w:b/>
+          <w:bCs/>
+          <w:sz w:val="24"/>
+          <w:szCs w:val="24"/>
+        </w:rPr>
+        <w:t>Objetivo: Facilitar el ordenamiento personalizado de los productos.</w:t>
+      </w:r>
+    </w:p>
+    <w:p>
+      <w:pPr>
+        <w:pStyle w:val="Prrafodelista"/>
+        <w:numPr>
+          <w:ilvl w:val="0"/>
+          <w:numId w:val="9"/>
+        </w:numPr>
+        <w:jc w:val="both"/>
+        <w:rPr>
+          <w:rFonts w:ascii="Yu Gothic Light" w:eastAsia="Yu Gothic Light" w:hAnsi="Yu Gothic Light"/>
+          <w:b/>
+          <w:bCs/>
+          <w:sz w:val="24"/>
+          <w:szCs w:val="24"/>
+        </w:rPr>
+      </w:pPr>
+      <w:r>
+        <w:rPr>
+          <w:rFonts w:ascii="Yu Gothic Light" w:eastAsia="Yu Gothic Light" w:hAnsi="Yu Gothic Light"/>
+          <w:b/>
+          <w:bCs/>
+          <w:sz w:val="24"/>
+          <w:szCs w:val="24"/>
+        </w:rPr>
+        <w:t>Tablas involucradas: PRODUCTO</w:t>
+      </w:r>
+    </w:p>
+    <w:p>
+      <w:pPr>
+        <w:jc w:val="both"/>
+        <w:rPr>
+          <w:rFonts w:ascii="Yu Gothic Light" w:eastAsia="Yu Gothic Light" w:hAnsi="Yu Gothic Light"/>
+          <w:b/>
+          <w:bCs/>
+          <w:color w:val="0070C0"/>
+          <w:sz w:val="28"/>
+          <w:szCs w:val="28"/>
+        </w:rPr>
+      </w:pPr>
+    </w:p>
+    <w:p>
+      <w:pPr>
+        <w:jc w:val="both"/>
+        <w:rPr>
+          <w:rFonts w:ascii="Yu Gothic Light" w:eastAsia="Yu Gothic Light" w:hAnsi="Yu Gothic Light"/>
+          <w:b/>
+          <w:bCs/>
+          <w:sz w:val="24"/>
+          <w:szCs w:val="24"/>
+        </w:rPr>
+      </w:pPr>
+      <w:proofErr w:type="spellStart"/>
+      <w:r>
+        <w:rPr>
+          <w:rFonts w:ascii="Yu Gothic Light" w:eastAsia="Yu Gothic Light" w:hAnsi="Yu Gothic Light"/>
+          <w:b/>
+          <w:bCs/>
+          <w:sz w:val="24"/>
+          <w:szCs w:val="24"/>
+        </w:rPr>
+        <w:t>sp_insertar_producto</w:t>
+      </w:r>
+      <w:proofErr w:type="spellEnd"/>
+      <w:r>
+        <w:rPr>
+          <w:rFonts w:ascii="Yu Gothic Light" w:eastAsia="Yu Gothic Light" w:hAnsi="Yu Gothic Light"/>
+          <w:b/>
+          <w:bCs/>
+          <w:sz w:val="24"/>
+          <w:szCs w:val="24"/>
+        </w:rPr>
+        <w:t>:</w:t>
+      </w:r>
+    </w:p>
+    <w:p>
+      <w:pPr>
+        <w:pStyle w:val="Prrafodelista"/>
+        <w:numPr>
+          <w:ilvl w:val="0"/>
+          <w:numId w:val="8"/>
+        </w:numPr>
+        <w:jc w:val="both"/>
+        <w:rPr>
+          <w:rFonts w:ascii="Yu Gothic Light" w:eastAsia="Yu Gothic Light" w:hAnsi="Yu Gothic Light"/>
+          <w:b/>
+          <w:bCs/>
+          <w:sz w:val="24"/>
+          <w:szCs w:val="24"/>
+        </w:rPr>
+      </w:pPr>
+      <w:r>
+        <w:rPr>
+          <w:rFonts w:ascii="Yu Gothic Light" w:eastAsia="Yu Gothic Light" w:hAnsi="Yu Gothic Light"/>
+          <w:b/>
+          <w:bCs/>
+          <w:sz w:val="24"/>
+          <w:szCs w:val="24"/>
+        </w:rPr>
+        <w:t>Descripción: Inserta un nuevo producto en la tabla PRODUCTO con la descripción, precio y stock proporcionados.</w:t>
+      </w:r>
+    </w:p>
+    <w:p>
+      <w:pPr>
+        <w:pStyle w:val="Prrafodelista"/>
+        <w:numPr>
+          <w:ilvl w:val="0"/>
+          <w:numId w:val="8"/>
+        </w:numPr>
+        <w:jc w:val="both"/>
+        <w:rPr>
+          <w:rFonts w:ascii="Yu Gothic Light" w:eastAsia="Yu Gothic Light" w:hAnsi="Yu Gothic Light"/>
+          <w:b/>
+          <w:bCs/>
+          <w:sz w:val="24"/>
+          <w:szCs w:val="24"/>
+        </w:rPr>
+      </w:pPr>
+      <w:r>
+        <w:rPr>
+          <w:rFonts w:ascii="Yu Gothic Light" w:eastAsia="Yu Gothic Light" w:hAnsi="Yu Gothic Light"/>
+          <w:b/>
+          <w:bCs/>
+          <w:sz w:val="24"/>
+          <w:szCs w:val="24"/>
+        </w:rPr>
+        <w:t>Objetivo: Agregar nuevos productos a la base de datos de manera más sencilla.</w:t>
+      </w:r>
+    </w:p>
+    <w:p>
+      <w:pPr>
+        <w:pStyle w:val="Prrafodelista"/>
+        <w:numPr>
+          <w:ilvl w:val="0"/>
+          <w:numId w:val="8"/>
+        </w:numPr>
+        <w:jc w:val="both"/>
+        <w:rPr>
+          <w:rFonts w:ascii="Yu Gothic Light" w:eastAsia="Yu Gothic Light" w:hAnsi="Yu Gothic Light"/>
+          <w:b/>
+          <w:bCs/>
+          <w:sz w:val="24"/>
+          <w:szCs w:val="24"/>
+        </w:rPr>
+      </w:pPr>
+      <w:r>
+        <w:rPr>
+          <w:rFonts w:ascii="Yu Gothic Light" w:eastAsia="Yu Gothic Light" w:hAnsi="Yu Gothic Light"/>
+          <w:b/>
+          <w:bCs/>
+          <w:sz w:val="24"/>
+          <w:szCs w:val="24"/>
+        </w:rPr>
+        <w:t>Tablas involucradas: PRODUCTO</w:t>
+      </w:r>
     </w:p>
     <w:sectPr>
       <w:pgSz w:w="11906" w:h="16838"/>
@@ -10583,6 +11706,1070 @@
     </w:sectPr>
   </w:body>
 </w:document>
+</file>
+
+<file path=word/numbering.xml><?xml version="1.0" encoding="utf-8"?>
+<w:numbering xmlns:wpc="http://schemas.microsoft.com/office/word/2010/wordprocessingCanvas" xmlns:cx="http://schemas.microsoft.com/office/drawing/2014/chartex" xmlns:cx1="http://schemas.microsoft.com/office/drawing/2015/9/8/chartex" xmlns:cx2="http://schemas.microsoft.com/office/drawing/2015/10/21/chartex" xmlns:cx3="http://schemas.microsoft.com/office/drawing/2016/5/9/chartex" xmlns:cx4="http://schemas.microsoft.com/office/drawing/2016/5/10/chartex" xmlns:cx5="http://schemas.microsoft.com/office/drawing/2016/5/11/chartex" xmlns:cx6="http://schemas.microsoft.com/office/drawing/2016/5/12/chartex" xmlns:cx7="http://schemas.microsoft.com/office/drawing/2016/5/13/chartex" xmlns:cx8="http://schemas.microsoft.com/office/drawing/2016/5/14/chartex" xmlns:mc="http://schemas.openxmlformats.org/markup-compatibility/2006" xmlns:aink="http://schemas.microsoft.com/office/drawing/2016/ink" xmlns:am3d="http://schemas.microsoft.com/office/drawing/2017/model3d" xmlns:o="urn:schemas-microsoft-com:office:office" xmlns:oel="http://schemas.microsoft.com/office/2019/extlst" xmlns:r="http://schemas.openxmlformats.org/officeDocument/2006/relationships" xmlns:m="http://schemas.openxmlformats.org/officeDocument/2006/math" xmlns:v="urn:schemas-microsoft-com:vml" xmlns:wp14="http://schemas.microsoft.com/office/word/2010/wordprocessingDrawing" xmlns:wp="http://schemas.openxmlformats.org/drawingml/2006/wordprocessingDrawing" xmlns:w10="urn:schemas-microsoft-com:office:word" xmlns:w="http://schemas.openxmlformats.org/wordprocessingml/2006/main" xmlns:w14="http://schemas.microsoft.com/office/word/2010/wordml" xmlns:w15="http://schemas.microsoft.com/office/word/2012/wordml" xmlns:w16cex="http://schemas.microsoft.com/office/word/2018/wordml/cex" xmlns:w16cid="http://schemas.microsoft.com/office/word/2016/wordml/cid" xmlns:w16="http://schemas.microsoft.com/office/word/2018/wordml" xmlns:w16sdtdh="http://schemas.microsoft.com/office/word/2020/wordml/sdtdatahash" xmlns:w16se="http://schemas.microsoft.com/office/word/2015/wordml/symex" xmlns:wpg="http://schemas.microsoft.com/office/word/2010/wordprocessingGroup" xmlns:wpi="http://schemas.microsoft.com/office/word/2010/wordprocessingInk" xmlns:wne="http://schemas.microsoft.com/office/word/2006/wordml" xmlns:wps="http://schemas.microsoft.com/office/word/2010/wordprocessingShape" mc:Ignorable="w14 w15 w16se w16cid w16 w16cex w16sdtdh wp14">
+  <w:abstractNum w:abstractNumId="0" w15:restartNumberingAfterBreak="0">
+    <w:nsid w:val="1322335A"/>
+    <w:multiLevelType w:val="hybridMultilevel"/>
+    <w:tmpl w:val="9A1A61BC"/>
+    <w:lvl w:ilvl="0" w:tplc="B97EBE34">
+      <w:start w:val="1"/>
+      <w:numFmt w:val="bullet"/>
+      <w:lvlText w:val=""/>
+      <w:lvlJc w:val="left"/>
+      <w:pPr>
+        <w:ind w:left="720" w:hanging="360"/>
+      </w:pPr>
+      <w:rPr>
+        <w:rFonts w:ascii="Symbol" w:hAnsi="Symbol" w:hint="default"/>
+        <w:color w:val="auto"/>
+        <w:sz w:val="24"/>
+        <w:szCs w:val="24"/>
+      </w:rPr>
+    </w:lvl>
+    <w:lvl w:ilvl="1" w:tplc="2C0A0003" w:tentative="1">
+      <w:start w:val="1"/>
+      <w:numFmt w:val="bullet"/>
+      <w:lvlText w:val="o"/>
+      <w:lvlJc w:val="left"/>
+      <w:pPr>
+        <w:ind w:left="1440" w:hanging="360"/>
+      </w:pPr>
+      <w:rPr>
+        <w:rFonts w:ascii="Courier New" w:hAnsi="Courier New" w:cs="Courier New" w:hint="default"/>
+      </w:rPr>
+    </w:lvl>
+    <w:lvl w:ilvl="2" w:tplc="2C0A0005" w:tentative="1">
+      <w:start w:val="1"/>
+      <w:numFmt w:val="bullet"/>
+      <w:lvlText w:val=""/>
+      <w:lvlJc w:val="left"/>
+      <w:pPr>
+        <w:ind w:left="2160" w:hanging="360"/>
+      </w:pPr>
+      <w:rPr>
+        <w:rFonts w:ascii="Wingdings" w:hAnsi="Wingdings" w:hint="default"/>
+      </w:rPr>
+    </w:lvl>
+    <w:lvl w:ilvl="3" w:tplc="2C0A0001" w:tentative="1">
+      <w:start w:val="1"/>
+      <w:numFmt w:val="bullet"/>
+      <w:lvlText w:val=""/>
+      <w:lvlJc w:val="left"/>
+      <w:pPr>
+        <w:ind w:left="2880" w:hanging="360"/>
+      </w:pPr>
+      <w:rPr>
+        <w:rFonts w:ascii="Symbol" w:hAnsi="Symbol" w:hint="default"/>
+      </w:rPr>
+    </w:lvl>
+    <w:lvl w:ilvl="4" w:tplc="2C0A0003" w:tentative="1">
+      <w:start w:val="1"/>
+      <w:numFmt w:val="bullet"/>
+      <w:lvlText w:val="o"/>
+      <w:lvlJc w:val="left"/>
+      <w:pPr>
+        <w:ind w:left="3600" w:hanging="360"/>
+      </w:pPr>
+      <w:rPr>
+        <w:rFonts w:ascii="Courier New" w:hAnsi="Courier New" w:cs="Courier New" w:hint="default"/>
+      </w:rPr>
+    </w:lvl>
+    <w:lvl w:ilvl="5" w:tplc="2C0A0005" w:tentative="1">
+      <w:start w:val="1"/>
+      <w:numFmt w:val="bullet"/>
+      <w:lvlText w:val=""/>
+      <w:lvlJc w:val="left"/>
+      <w:pPr>
+        <w:ind w:left="4320" w:hanging="360"/>
+      </w:pPr>
+      <w:rPr>
+        <w:rFonts w:ascii="Wingdings" w:hAnsi="Wingdings" w:hint="default"/>
+      </w:rPr>
+    </w:lvl>
+    <w:lvl w:ilvl="6" w:tplc="2C0A0001" w:tentative="1">
+      <w:start w:val="1"/>
+      <w:numFmt w:val="bullet"/>
+      <w:lvlText w:val=""/>
+      <w:lvlJc w:val="left"/>
+      <w:pPr>
+        <w:ind w:left="5040" w:hanging="360"/>
+      </w:pPr>
+      <w:rPr>
+        <w:rFonts w:ascii="Symbol" w:hAnsi="Symbol" w:hint="default"/>
+      </w:rPr>
+    </w:lvl>
+    <w:lvl w:ilvl="7" w:tplc="2C0A0003" w:tentative="1">
+      <w:start w:val="1"/>
+      <w:numFmt w:val="bullet"/>
+      <w:lvlText w:val="o"/>
+      <w:lvlJc w:val="left"/>
+      <w:pPr>
+        <w:ind w:left="5760" w:hanging="360"/>
+      </w:pPr>
+      <w:rPr>
+        <w:rFonts w:ascii="Courier New" w:hAnsi="Courier New" w:cs="Courier New" w:hint="default"/>
+      </w:rPr>
+    </w:lvl>
+    <w:lvl w:ilvl="8" w:tplc="2C0A0005" w:tentative="1">
+      <w:start w:val="1"/>
+      <w:numFmt w:val="bullet"/>
+      <w:lvlText w:val=""/>
+      <w:lvlJc w:val="left"/>
+      <w:pPr>
+        <w:ind w:left="6480" w:hanging="360"/>
+      </w:pPr>
+      <w:rPr>
+        <w:rFonts w:ascii="Wingdings" w:hAnsi="Wingdings" w:hint="default"/>
+      </w:rPr>
+    </w:lvl>
+  </w:abstractNum>
+  <w:abstractNum w:abstractNumId="1" w15:restartNumberingAfterBreak="0">
+    <w:nsid w:val="2B69256C"/>
+    <w:multiLevelType w:val="hybridMultilevel"/>
+    <w:tmpl w:val="CAA00A2E"/>
+    <w:lvl w:ilvl="0" w:tplc="2C0A0001">
+      <w:start w:val="1"/>
+      <w:numFmt w:val="bullet"/>
+      <w:lvlText w:val=""/>
+      <w:lvlJc w:val="left"/>
+      <w:pPr>
+        <w:ind w:left="720" w:hanging="360"/>
+      </w:pPr>
+      <w:rPr>
+        <w:rFonts w:ascii="Symbol" w:hAnsi="Symbol" w:hint="default"/>
+      </w:rPr>
+    </w:lvl>
+    <w:lvl w:ilvl="1" w:tplc="2C0A0003" w:tentative="1">
+      <w:start w:val="1"/>
+      <w:numFmt w:val="bullet"/>
+      <w:lvlText w:val="o"/>
+      <w:lvlJc w:val="left"/>
+      <w:pPr>
+        <w:ind w:left="1440" w:hanging="360"/>
+      </w:pPr>
+      <w:rPr>
+        <w:rFonts w:ascii="Courier New" w:hAnsi="Courier New" w:cs="Courier New" w:hint="default"/>
+      </w:rPr>
+    </w:lvl>
+    <w:lvl w:ilvl="2" w:tplc="2C0A0005" w:tentative="1">
+      <w:start w:val="1"/>
+      <w:numFmt w:val="bullet"/>
+      <w:lvlText w:val=""/>
+      <w:lvlJc w:val="left"/>
+      <w:pPr>
+        <w:ind w:left="2160" w:hanging="360"/>
+      </w:pPr>
+      <w:rPr>
+        <w:rFonts w:ascii="Wingdings" w:hAnsi="Wingdings" w:hint="default"/>
+      </w:rPr>
+    </w:lvl>
+    <w:lvl w:ilvl="3" w:tplc="2C0A0001" w:tentative="1">
+      <w:start w:val="1"/>
+      <w:numFmt w:val="bullet"/>
+      <w:lvlText w:val=""/>
+      <w:lvlJc w:val="left"/>
+      <w:pPr>
+        <w:ind w:left="2880" w:hanging="360"/>
+      </w:pPr>
+      <w:rPr>
+        <w:rFonts w:ascii="Symbol" w:hAnsi="Symbol" w:hint="default"/>
+      </w:rPr>
+    </w:lvl>
+    <w:lvl w:ilvl="4" w:tplc="2C0A0003" w:tentative="1">
+      <w:start w:val="1"/>
+      <w:numFmt w:val="bullet"/>
+      <w:lvlText w:val="o"/>
+      <w:lvlJc w:val="left"/>
+      <w:pPr>
+        <w:ind w:left="3600" w:hanging="360"/>
+      </w:pPr>
+      <w:rPr>
+        <w:rFonts w:ascii="Courier New" w:hAnsi="Courier New" w:cs="Courier New" w:hint="default"/>
+      </w:rPr>
+    </w:lvl>
+    <w:lvl w:ilvl="5" w:tplc="2C0A0005" w:tentative="1">
+      <w:start w:val="1"/>
+      <w:numFmt w:val="bullet"/>
+      <w:lvlText w:val=""/>
+      <w:lvlJc w:val="left"/>
+      <w:pPr>
+        <w:ind w:left="4320" w:hanging="360"/>
+      </w:pPr>
+      <w:rPr>
+        <w:rFonts w:ascii="Wingdings" w:hAnsi="Wingdings" w:hint="default"/>
+      </w:rPr>
+    </w:lvl>
+    <w:lvl w:ilvl="6" w:tplc="2C0A0001" w:tentative="1">
+      <w:start w:val="1"/>
+      <w:numFmt w:val="bullet"/>
+      <w:lvlText w:val=""/>
+      <w:lvlJc w:val="left"/>
+      <w:pPr>
+        <w:ind w:left="5040" w:hanging="360"/>
+      </w:pPr>
+      <w:rPr>
+        <w:rFonts w:ascii="Symbol" w:hAnsi="Symbol" w:hint="default"/>
+      </w:rPr>
+    </w:lvl>
+    <w:lvl w:ilvl="7" w:tplc="2C0A0003" w:tentative="1">
+      <w:start w:val="1"/>
+      <w:numFmt w:val="bullet"/>
+      <w:lvlText w:val="o"/>
+      <w:lvlJc w:val="left"/>
+      <w:pPr>
+        <w:ind w:left="5760" w:hanging="360"/>
+      </w:pPr>
+      <w:rPr>
+        <w:rFonts w:ascii="Courier New" w:hAnsi="Courier New" w:cs="Courier New" w:hint="default"/>
+      </w:rPr>
+    </w:lvl>
+    <w:lvl w:ilvl="8" w:tplc="2C0A0005" w:tentative="1">
+      <w:start w:val="1"/>
+      <w:numFmt w:val="bullet"/>
+      <w:lvlText w:val=""/>
+      <w:lvlJc w:val="left"/>
+      <w:pPr>
+        <w:ind w:left="6480" w:hanging="360"/>
+      </w:pPr>
+      <w:rPr>
+        <w:rFonts w:ascii="Wingdings" w:hAnsi="Wingdings" w:hint="default"/>
+      </w:rPr>
+    </w:lvl>
+  </w:abstractNum>
+  <w:abstractNum w:abstractNumId="2" w15:restartNumberingAfterBreak="0">
+    <w:nsid w:val="2BF46719"/>
+    <w:multiLevelType w:val="hybridMultilevel"/>
+    <w:tmpl w:val="D9D8B706"/>
+    <w:lvl w:ilvl="0" w:tplc="2C0A0001">
+      <w:start w:val="1"/>
+      <w:numFmt w:val="bullet"/>
+      <w:lvlText w:val=""/>
+      <w:lvlJc w:val="left"/>
+      <w:pPr>
+        <w:ind w:left="720" w:hanging="360"/>
+      </w:pPr>
+      <w:rPr>
+        <w:rFonts w:ascii="Symbol" w:hAnsi="Symbol" w:hint="default"/>
+      </w:rPr>
+    </w:lvl>
+    <w:lvl w:ilvl="1" w:tplc="2C0A0003" w:tentative="1">
+      <w:start w:val="1"/>
+      <w:numFmt w:val="bullet"/>
+      <w:lvlText w:val="o"/>
+      <w:lvlJc w:val="left"/>
+      <w:pPr>
+        <w:ind w:left="1440" w:hanging="360"/>
+      </w:pPr>
+      <w:rPr>
+        <w:rFonts w:ascii="Courier New" w:hAnsi="Courier New" w:cs="Courier New" w:hint="default"/>
+      </w:rPr>
+    </w:lvl>
+    <w:lvl w:ilvl="2" w:tplc="2C0A0005" w:tentative="1">
+      <w:start w:val="1"/>
+      <w:numFmt w:val="bullet"/>
+      <w:lvlText w:val=""/>
+      <w:lvlJc w:val="left"/>
+      <w:pPr>
+        <w:ind w:left="2160" w:hanging="360"/>
+      </w:pPr>
+      <w:rPr>
+        <w:rFonts w:ascii="Wingdings" w:hAnsi="Wingdings" w:hint="default"/>
+      </w:rPr>
+    </w:lvl>
+    <w:lvl w:ilvl="3" w:tplc="2C0A0001" w:tentative="1">
+      <w:start w:val="1"/>
+      <w:numFmt w:val="bullet"/>
+      <w:lvlText w:val=""/>
+      <w:lvlJc w:val="left"/>
+      <w:pPr>
+        <w:ind w:left="2880" w:hanging="360"/>
+      </w:pPr>
+      <w:rPr>
+        <w:rFonts w:ascii="Symbol" w:hAnsi="Symbol" w:hint="default"/>
+      </w:rPr>
+    </w:lvl>
+    <w:lvl w:ilvl="4" w:tplc="2C0A0003" w:tentative="1">
+      <w:start w:val="1"/>
+      <w:numFmt w:val="bullet"/>
+      <w:lvlText w:val="o"/>
+      <w:lvlJc w:val="left"/>
+      <w:pPr>
+        <w:ind w:left="3600" w:hanging="360"/>
+      </w:pPr>
+      <w:rPr>
+        <w:rFonts w:ascii="Courier New" w:hAnsi="Courier New" w:cs="Courier New" w:hint="default"/>
+      </w:rPr>
+    </w:lvl>
+    <w:lvl w:ilvl="5" w:tplc="2C0A0005" w:tentative="1">
+      <w:start w:val="1"/>
+      <w:numFmt w:val="bullet"/>
+      <w:lvlText w:val=""/>
+      <w:lvlJc w:val="left"/>
+      <w:pPr>
+        <w:ind w:left="4320" w:hanging="360"/>
+      </w:pPr>
+      <w:rPr>
+        <w:rFonts w:ascii="Wingdings" w:hAnsi="Wingdings" w:hint="default"/>
+      </w:rPr>
+    </w:lvl>
+    <w:lvl w:ilvl="6" w:tplc="2C0A0001" w:tentative="1">
+      <w:start w:val="1"/>
+      <w:numFmt w:val="bullet"/>
+      <w:lvlText w:val=""/>
+      <w:lvlJc w:val="left"/>
+      <w:pPr>
+        <w:ind w:left="5040" w:hanging="360"/>
+      </w:pPr>
+      <w:rPr>
+        <w:rFonts w:ascii="Symbol" w:hAnsi="Symbol" w:hint="default"/>
+      </w:rPr>
+    </w:lvl>
+    <w:lvl w:ilvl="7" w:tplc="2C0A0003" w:tentative="1">
+      <w:start w:val="1"/>
+      <w:numFmt w:val="bullet"/>
+      <w:lvlText w:val="o"/>
+      <w:lvlJc w:val="left"/>
+      <w:pPr>
+        <w:ind w:left="5760" w:hanging="360"/>
+      </w:pPr>
+      <w:rPr>
+        <w:rFonts w:ascii="Courier New" w:hAnsi="Courier New" w:cs="Courier New" w:hint="default"/>
+      </w:rPr>
+    </w:lvl>
+    <w:lvl w:ilvl="8" w:tplc="2C0A0005" w:tentative="1">
+      <w:start w:val="1"/>
+      <w:numFmt w:val="bullet"/>
+      <w:lvlText w:val=""/>
+      <w:lvlJc w:val="left"/>
+      <w:pPr>
+        <w:ind w:left="6480" w:hanging="360"/>
+      </w:pPr>
+      <w:rPr>
+        <w:rFonts w:ascii="Wingdings" w:hAnsi="Wingdings" w:hint="default"/>
+      </w:rPr>
+    </w:lvl>
+  </w:abstractNum>
+  <w:abstractNum w:abstractNumId="3" w15:restartNumberingAfterBreak="0">
+    <w:nsid w:val="3F804688"/>
+    <w:multiLevelType w:val="hybridMultilevel"/>
+    <w:tmpl w:val="393E5CD4"/>
+    <w:lvl w:ilvl="0" w:tplc="B97EBE34">
+      <w:start w:val="1"/>
+      <w:numFmt w:val="bullet"/>
+      <w:lvlText w:val=""/>
+      <w:lvlJc w:val="left"/>
+      <w:pPr>
+        <w:ind w:left="720" w:hanging="360"/>
+      </w:pPr>
+      <w:rPr>
+        <w:rFonts w:ascii="Symbol" w:hAnsi="Symbol" w:hint="default"/>
+        <w:color w:val="auto"/>
+        <w:sz w:val="24"/>
+        <w:szCs w:val="24"/>
+      </w:rPr>
+    </w:lvl>
+    <w:lvl w:ilvl="1" w:tplc="2C0A0003" w:tentative="1">
+      <w:start w:val="1"/>
+      <w:numFmt w:val="bullet"/>
+      <w:lvlText w:val="o"/>
+      <w:lvlJc w:val="left"/>
+      <w:pPr>
+        <w:ind w:left="1440" w:hanging="360"/>
+      </w:pPr>
+      <w:rPr>
+        <w:rFonts w:ascii="Courier New" w:hAnsi="Courier New" w:cs="Courier New" w:hint="default"/>
+      </w:rPr>
+    </w:lvl>
+    <w:lvl w:ilvl="2" w:tplc="2C0A0005" w:tentative="1">
+      <w:start w:val="1"/>
+      <w:numFmt w:val="bullet"/>
+      <w:lvlText w:val=""/>
+      <w:lvlJc w:val="left"/>
+      <w:pPr>
+        <w:ind w:left="2160" w:hanging="360"/>
+      </w:pPr>
+      <w:rPr>
+        <w:rFonts w:ascii="Wingdings" w:hAnsi="Wingdings" w:hint="default"/>
+      </w:rPr>
+    </w:lvl>
+    <w:lvl w:ilvl="3" w:tplc="2C0A0001" w:tentative="1">
+      <w:start w:val="1"/>
+      <w:numFmt w:val="bullet"/>
+      <w:lvlText w:val=""/>
+      <w:lvlJc w:val="left"/>
+      <w:pPr>
+        <w:ind w:left="2880" w:hanging="360"/>
+      </w:pPr>
+      <w:rPr>
+        <w:rFonts w:ascii="Symbol" w:hAnsi="Symbol" w:hint="default"/>
+      </w:rPr>
+    </w:lvl>
+    <w:lvl w:ilvl="4" w:tplc="2C0A0003" w:tentative="1">
+      <w:start w:val="1"/>
+      <w:numFmt w:val="bullet"/>
+      <w:lvlText w:val="o"/>
+      <w:lvlJc w:val="left"/>
+      <w:pPr>
+        <w:ind w:left="3600" w:hanging="360"/>
+      </w:pPr>
+      <w:rPr>
+        <w:rFonts w:ascii="Courier New" w:hAnsi="Courier New" w:cs="Courier New" w:hint="default"/>
+      </w:rPr>
+    </w:lvl>
+    <w:lvl w:ilvl="5" w:tplc="2C0A0005" w:tentative="1">
+      <w:start w:val="1"/>
+      <w:numFmt w:val="bullet"/>
+      <w:lvlText w:val=""/>
+      <w:lvlJc w:val="left"/>
+      <w:pPr>
+        <w:ind w:left="4320" w:hanging="360"/>
+      </w:pPr>
+      <w:rPr>
+        <w:rFonts w:ascii="Wingdings" w:hAnsi="Wingdings" w:hint="default"/>
+      </w:rPr>
+    </w:lvl>
+    <w:lvl w:ilvl="6" w:tplc="2C0A0001" w:tentative="1">
+      <w:start w:val="1"/>
+      <w:numFmt w:val="bullet"/>
+      <w:lvlText w:val=""/>
+      <w:lvlJc w:val="left"/>
+      <w:pPr>
+        <w:ind w:left="5040" w:hanging="360"/>
+      </w:pPr>
+      <w:rPr>
+        <w:rFonts w:ascii="Symbol" w:hAnsi="Symbol" w:hint="default"/>
+      </w:rPr>
+    </w:lvl>
+    <w:lvl w:ilvl="7" w:tplc="2C0A0003" w:tentative="1">
+      <w:start w:val="1"/>
+      <w:numFmt w:val="bullet"/>
+      <w:lvlText w:val="o"/>
+      <w:lvlJc w:val="left"/>
+      <w:pPr>
+        <w:ind w:left="5760" w:hanging="360"/>
+      </w:pPr>
+      <w:rPr>
+        <w:rFonts w:ascii="Courier New" w:hAnsi="Courier New" w:cs="Courier New" w:hint="default"/>
+      </w:rPr>
+    </w:lvl>
+    <w:lvl w:ilvl="8" w:tplc="2C0A0005" w:tentative="1">
+      <w:start w:val="1"/>
+      <w:numFmt w:val="bullet"/>
+      <w:lvlText w:val=""/>
+      <w:lvlJc w:val="left"/>
+      <w:pPr>
+        <w:ind w:left="6480" w:hanging="360"/>
+      </w:pPr>
+      <w:rPr>
+        <w:rFonts w:ascii="Wingdings" w:hAnsi="Wingdings" w:hint="default"/>
+      </w:rPr>
+    </w:lvl>
+  </w:abstractNum>
+  <w:abstractNum w:abstractNumId="4" w15:restartNumberingAfterBreak="0">
+    <w:nsid w:val="44AF3629"/>
+    <w:multiLevelType w:val="hybridMultilevel"/>
+    <w:tmpl w:val="16CE1DB2"/>
+    <w:lvl w:ilvl="0" w:tplc="B97EBE34">
+      <w:start w:val="1"/>
+      <w:numFmt w:val="bullet"/>
+      <w:lvlText w:val=""/>
+      <w:lvlJc w:val="left"/>
+      <w:pPr>
+        <w:ind w:left="720" w:hanging="360"/>
+      </w:pPr>
+      <w:rPr>
+        <w:rFonts w:ascii="Symbol" w:hAnsi="Symbol" w:hint="default"/>
+        <w:color w:val="auto"/>
+        <w:sz w:val="24"/>
+        <w:szCs w:val="24"/>
+      </w:rPr>
+    </w:lvl>
+    <w:lvl w:ilvl="1" w:tplc="2C0A0003" w:tentative="1">
+      <w:start w:val="1"/>
+      <w:numFmt w:val="bullet"/>
+      <w:lvlText w:val="o"/>
+      <w:lvlJc w:val="left"/>
+      <w:pPr>
+        <w:ind w:left="1440" w:hanging="360"/>
+      </w:pPr>
+      <w:rPr>
+        <w:rFonts w:ascii="Courier New" w:hAnsi="Courier New" w:cs="Courier New" w:hint="default"/>
+      </w:rPr>
+    </w:lvl>
+    <w:lvl w:ilvl="2" w:tplc="2C0A0005" w:tentative="1">
+      <w:start w:val="1"/>
+      <w:numFmt w:val="bullet"/>
+      <w:lvlText w:val=""/>
+      <w:lvlJc w:val="left"/>
+      <w:pPr>
+        <w:ind w:left="2160" w:hanging="360"/>
+      </w:pPr>
+      <w:rPr>
+        <w:rFonts w:ascii="Wingdings" w:hAnsi="Wingdings" w:hint="default"/>
+      </w:rPr>
+    </w:lvl>
+    <w:lvl w:ilvl="3" w:tplc="2C0A0001" w:tentative="1">
+      <w:start w:val="1"/>
+      <w:numFmt w:val="bullet"/>
+      <w:lvlText w:val=""/>
+      <w:lvlJc w:val="left"/>
+      <w:pPr>
+        <w:ind w:left="2880" w:hanging="360"/>
+      </w:pPr>
+      <w:rPr>
+        <w:rFonts w:ascii="Symbol" w:hAnsi="Symbol" w:hint="default"/>
+      </w:rPr>
+    </w:lvl>
+    <w:lvl w:ilvl="4" w:tplc="2C0A0003" w:tentative="1">
+      <w:start w:val="1"/>
+      <w:numFmt w:val="bullet"/>
+      <w:lvlText w:val="o"/>
+      <w:lvlJc w:val="left"/>
+      <w:pPr>
+        <w:ind w:left="3600" w:hanging="360"/>
+      </w:pPr>
+      <w:rPr>
+        <w:rFonts w:ascii="Courier New" w:hAnsi="Courier New" w:cs="Courier New" w:hint="default"/>
+      </w:rPr>
+    </w:lvl>
+    <w:lvl w:ilvl="5" w:tplc="2C0A0005" w:tentative="1">
+      <w:start w:val="1"/>
+      <w:numFmt w:val="bullet"/>
+      <w:lvlText w:val=""/>
+      <w:lvlJc w:val="left"/>
+      <w:pPr>
+        <w:ind w:left="4320" w:hanging="360"/>
+      </w:pPr>
+      <w:rPr>
+        <w:rFonts w:ascii="Wingdings" w:hAnsi="Wingdings" w:hint="default"/>
+      </w:rPr>
+    </w:lvl>
+    <w:lvl w:ilvl="6" w:tplc="2C0A0001" w:tentative="1">
+      <w:start w:val="1"/>
+      <w:numFmt w:val="bullet"/>
+      <w:lvlText w:val=""/>
+      <w:lvlJc w:val="left"/>
+      <w:pPr>
+        <w:ind w:left="5040" w:hanging="360"/>
+      </w:pPr>
+      <w:rPr>
+        <w:rFonts w:ascii="Symbol" w:hAnsi="Symbol" w:hint="default"/>
+      </w:rPr>
+    </w:lvl>
+    <w:lvl w:ilvl="7" w:tplc="2C0A0003" w:tentative="1">
+      <w:start w:val="1"/>
+      <w:numFmt w:val="bullet"/>
+      <w:lvlText w:val="o"/>
+      <w:lvlJc w:val="left"/>
+      <w:pPr>
+        <w:ind w:left="5760" w:hanging="360"/>
+      </w:pPr>
+      <w:rPr>
+        <w:rFonts w:ascii="Courier New" w:hAnsi="Courier New" w:cs="Courier New" w:hint="default"/>
+      </w:rPr>
+    </w:lvl>
+    <w:lvl w:ilvl="8" w:tplc="2C0A0005" w:tentative="1">
+      <w:start w:val="1"/>
+      <w:numFmt w:val="bullet"/>
+      <w:lvlText w:val=""/>
+      <w:lvlJc w:val="left"/>
+      <w:pPr>
+        <w:ind w:left="6480" w:hanging="360"/>
+      </w:pPr>
+      <w:rPr>
+        <w:rFonts w:ascii="Wingdings" w:hAnsi="Wingdings" w:hint="default"/>
+      </w:rPr>
+    </w:lvl>
+  </w:abstractNum>
+  <w:abstractNum w:abstractNumId="5" w15:restartNumberingAfterBreak="0">
+    <w:nsid w:val="5FF62AEC"/>
+    <w:multiLevelType w:val="hybridMultilevel"/>
+    <w:tmpl w:val="9D8EF160"/>
+    <w:lvl w:ilvl="0" w:tplc="B97EBE34">
+      <w:start w:val="1"/>
+      <w:numFmt w:val="bullet"/>
+      <w:lvlText w:val=""/>
+      <w:lvlJc w:val="left"/>
+      <w:pPr>
+        <w:ind w:left="720" w:hanging="360"/>
+      </w:pPr>
+      <w:rPr>
+        <w:rFonts w:ascii="Symbol" w:hAnsi="Symbol" w:hint="default"/>
+        <w:color w:val="auto"/>
+        <w:sz w:val="24"/>
+        <w:szCs w:val="24"/>
+      </w:rPr>
+    </w:lvl>
+    <w:lvl w:ilvl="1" w:tplc="2C0A0003" w:tentative="1">
+      <w:start w:val="1"/>
+      <w:numFmt w:val="bullet"/>
+      <w:lvlText w:val="o"/>
+      <w:lvlJc w:val="left"/>
+      <w:pPr>
+        <w:ind w:left="1440" w:hanging="360"/>
+      </w:pPr>
+      <w:rPr>
+        <w:rFonts w:ascii="Courier New" w:hAnsi="Courier New" w:cs="Courier New" w:hint="default"/>
+      </w:rPr>
+    </w:lvl>
+    <w:lvl w:ilvl="2" w:tplc="2C0A0005" w:tentative="1">
+      <w:start w:val="1"/>
+      <w:numFmt w:val="bullet"/>
+      <w:lvlText w:val=""/>
+      <w:lvlJc w:val="left"/>
+      <w:pPr>
+        <w:ind w:left="2160" w:hanging="360"/>
+      </w:pPr>
+      <w:rPr>
+        <w:rFonts w:ascii="Wingdings" w:hAnsi="Wingdings" w:hint="default"/>
+      </w:rPr>
+    </w:lvl>
+    <w:lvl w:ilvl="3" w:tplc="2C0A0001" w:tentative="1">
+      <w:start w:val="1"/>
+      <w:numFmt w:val="bullet"/>
+      <w:lvlText w:val=""/>
+      <w:lvlJc w:val="left"/>
+      <w:pPr>
+        <w:ind w:left="2880" w:hanging="360"/>
+      </w:pPr>
+      <w:rPr>
+        <w:rFonts w:ascii="Symbol" w:hAnsi="Symbol" w:hint="default"/>
+      </w:rPr>
+    </w:lvl>
+    <w:lvl w:ilvl="4" w:tplc="2C0A0003" w:tentative="1">
+      <w:start w:val="1"/>
+      <w:numFmt w:val="bullet"/>
+      <w:lvlText w:val="o"/>
+      <w:lvlJc w:val="left"/>
+      <w:pPr>
+        <w:ind w:left="3600" w:hanging="360"/>
+      </w:pPr>
+      <w:rPr>
+        <w:rFonts w:ascii="Courier New" w:hAnsi="Courier New" w:cs="Courier New" w:hint="default"/>
+      </w:rPr>
+    </w:lvl>
+    <w:lvl w:ilvl="5" w:tplc="2C0A0005" w:tentative="1">
+      <w:start w:val="1"/>
+      <w:numFmt w:val="bullet"/>
+      <w:lvlText w:val=""/>
+      <w:lvlJc w:val="left"/>
+      <w:pPr>
+        <w:ind w:left="4320" w:hanging="360"/>
+      </w:pPr>
+      <w:rPr>
+        <w:rFonts w:ascii="Wingdings" w:hAnsi="Wingdings" w:hint="default"/>
+      </w:rPr>
+    </w:lvl>
+    <w:lvl w:ilvl="6" w:tplc="2C0A0001" w:tentative="1">
+      <w:start w:val="1"/>
+      <w:numFmt w:val="bullet"/>
+      <w:lvlText w:val=""/>
+      <w:lvlJc w:val="left"/>
+      <w:pPr>
+        <w:ind w:left="5040" w:hanging="360"/>
+      </w:pPr>
+      <w:rPr>
+        <w:rFonts w:ascii="Symbol" w:hAnsi="Symbol" w:hint="default"/>
+      </w:rPr>
+    </w:lvl>
+    <w:lvl w:ilvl="7" w:tplc="2C0A0003" w:tentative="1">
+      <w:start w:val="1"/>
+      <w:numFmt w:val="bullet"/>
+      <w:lvlText w:val="o"/>
+      <w:lvlJc w:val="left"/>
+      <w:pPr>
+        <w:ind w:left="5760" w:hanging="360"/>
+      </w:pPr>
+      <w:rPr>
+        <w:rFonts w:ascii="Courier New" w:hAnsi="Courier New" w:cs="Courier New" w:hint="default"/>
+      </w:rPr>
+    </w:lvl>
+    <w:lvl w:ilvl="8" w:tplc="2C0A0005" w:tentative="1">
+      <w:start w:val="1"/>
+      <w:numFmt w:val="bullet"/>
+      <w:lvlText w:val=""/>
+      <w:lvlJc w:val="left"/>
+      <w:pPr>
+        <w:ind w:left="6480" w:hanging="360"/>
+      </w:pPr>
+      <w:rPr>
+        <w:rFonts w:ascii="Wingdings" w:hAnsi="Wingdings" w:hint="default"/>
+      </w:rPr>
+    </w:lvl>
+  </w:abstractNum>
+  <w:abstractNum w:abstractNumId="6" w15:restartNumberingAfterBreak="0">
+    <w:nsid w:val="77DD2E69"/>
+    <w:multiLevelType w:val="hybridMultilevel"/>
+    <w:tmpl w:val="7974BB70"/>
+    <w:lvl w:ilvl="0" w:tplc="2C0A0001">
+      <w:start w:val="1"/>
+      <w:numFmt w:val="bullet"/>
+      <w:lvlText w:val=""/>
+      <w:lvlJc w:val="left"/>
+      <w:pPr>
+        <w:ind w:left="720" w:hanging="360"/>
+      </w:pPr>
+      <w:rPr>
+        <w:rFonts w:ascii="Symbol" w:hAnsi="Symbol" w:hint="default"/>
+      </w:rPr>
+    </w:lvl>
+    <w:lvl w:ilvl="1" w:tplc="2C0A0003" w:tentative="1">
+      <w:start w:val="1"/>
+      <w:numFmt w:val="bullet"/>
+      <w:lvlText w:val="o"/>
+      <w:lvlJc w:val="left"/>
+      <w:pPr>
+        <w:ind w:left="1440" w:hanging="360"/>
+      </w:pPr>
+      <w:rPr>
+        <w:rFonts w:ascii="Courier New" w:hAnsi="Courier New" w:cs="Courier New" w:hint="default"/>
+      </w:rPr>
+    </w:lvl>
+    <w:lvl w:ilvl="2" w:tplc="2C0A0005" w:tentative="1">
+      <w:start w:val="1"/>
+      <w:numFmt w:val="bullet"/>
+      <w:lvlText w:val=""/>
+      <w:lvlJc w:val="left"/>
+      <w:pPr>
+        <w:ind w:left="2160" w:hanging="360"/>
+      </w:pPr>
+      <w:rPr>
+        <w:rFonts w:ascii="Wingdings" w:hAnsi="Wingdings" w:hint="default"/>
+      </w:rPr>
+    </w:lvl>
+    <w:lvl w:ilvl="3" w:tplc="2C0A0001" w:tentative="1">
+      <w:start w:val="1"/>
+      <w:numFmt w:val="bullet"/>
+      <w:lvlText w:val=""/>
+      <w:lvlJc w:val="left"/>
+      <w:pPr>
+        <w:ind w:left="2880" w:hanging="360"/>
+      </w:pPr>
+      <w:rPr>
+        <w:rFonts w:ascii="Symbol" w:hAnsi="Symbol" w:hint="default"/>
+      </w:rPr>
+    </w:lvl>
+    <w:lvl w:ilvl="4" w:tplc="2C0A0003" w:tentative="1">
+      <w:start w:val="1"/>
+      <w:numFmt w:val="bullet"/>
+      <w:lvlText w:val="o"/>
+      <w:lvlJc w:val="left"/>
+      <w:pPr>
+        <w:ind w:left="3600" w:hanging="360"/>
+      </w:pPr>
+      <w:rPr>
+        <w:rFonts w:ascii="Courier New" w:hAnsi="Courier New" w:cs="Courier New" w:hint="default"/>
+      </w:rPr>
+    </w:lvl>
+    <w:lvl w:ilvl="5" w:tplc="2C0A0005" w:tentative="1">
+      <w:start w:val="1"/>
+      <w:numFmt w:val="bullet"/>
+      <w:lvlText w:val=""/>
+      <w:lvlJc w:val="left"/>
+      <w:pPr>
+        <w:ind w:left="4320" w:hanging="360"/>
+      </w:pPr>
+      <w:rPr>
+        <w:rFonts w:ascii="Wingdings" w:hAnsi="Wingdings" w:hint="default"/>
+      </w:rPr>
+    </w:lvl>
+    <w:lvl w:ilvl="6" w:tplc="2C0A0001" w:tentative="1">
+      <w:start w:val="1"/>
+      <w:numFmt w:val="bullet"/>
+      <w:lvlText w:val=""/>
+      <w:lvlJc w:val="left"/>
+      <w:pPr>
+        <w:ind w:left="5040" w:hanging="360"/>
+      </w:pPr>
+      <w:rPr>
+        <w:rFonts w:ascii="Symbol" w:hAnsi="Symbol" w:hint="default"/>
+      </w:rPr>
+    </w:lvl>
+    <w:lvl w:ilvl="7" w:tplc="2C0A0003" w:tentative="1">
+      <w:start w:val="1"/>
+      <w:numFmt w:val="bullet"/>
+      <w:lvlText w:val="o"/>
+      <w:lvlJc w:val="left"/>
+      <w:pPr>
+        <w:ind w:left="5760" w:hanging="360"/>
+      </w:pPr>
+      <w:rPr>
+        <w:rFonts w:ascii="Courier New" w:hAnsi="Courier New" w:cs="Courier New" w:hint="default"/>
+      </w:rPr>
+    </w:lvl>
+    <w:lvl w:ilvl="8" w:tplc="2C0A0005" w:tentative="1">
+      <w:start w:val="1"/>
+      <w:numFmt w:val="bullet"/>
+      <w:lvlText w:val=""/>
+      <w:lvlJc w:val="left"/>
+      <w:pPr>
+        <w:ind w:left="6480" w:hanging="360"/>
+      </w:pPr>
+      <w:rPr>
+        <w:rFonts w:ascii="Wingdings" w:hAnsi="Wingdings" w:hint="default"/>
+      </w:rPr>
+    </w:lvl>
+  </w:abstractNum>
+  <w:abstractNum w:abstractNumId="7" w15:restartNumberingAfterBreak="0">
+    <w:nsid w:val="7DD93364"/>
+    <w:multiLevelType w:val="hybridMultilevel"/>
+    <w:tmpl w:val="5BD80416"/>
+    <w:lvl w:ilvl="0" w:tplc="2C0A0001">
+      <w:start w:val="1"/>
+      <w:numFmt w:val="bullet"/>
+      <w:lvlText w:val=""/>
+      <w:lvlJc w:val="left"/>
+      <w:pPr>
+        <w:ind w:left="720" w:hanging="360"/>
+      </w:pPr>
+      <w:rPr>
+        <w:rFonts w:ascii="Symbol" w:hAnsi="Symbol" w:hint="default"/>
+      </w:rPr>
+    </w:lvl>
+    <w:lvl w:ilvl="1" w:tplc="2C0A0003" w:tentative="1">
+      <w:start w:val="1"/>
+      <w:numFmt w:val="bullet"/>
+      <w:lvlText w:val="o"/>
+      <w:lvlJc w:val="left"/>
+      <w:pPr>
+        <w:ind w:left="1440" w:hanging="360"/>
+      </w:pPr>
+      <w:rPr>
+        <w:rFonts w:ascii="Courier New" w:hAnsi="Courier New" w:cs="Courier New" w:hint="default"/>
+      </w:rPr>
+    </w:lvl>
+    <w:lvl w:ilvl="2" w:tplc="2C0A0005" w:tentative="1">
+      <w:start w:val="1"/>
+      <w:numFmt w:val="bullet"/>
+      <w:lvlText w:val=""/>
+      <w:lvlJc w:val="left"/>
+      <w:pPr>
+        <w:ind w:left="2160" w:hanging="360"/>
+      </w:pPr>
+      <w:rPr>
+        <w:rFonts w:ascii="Wingdings" w:hAnsi="Wingdings" w:hint="default"/>
+      </w:rPr>
+    </w:lvl>
+    <w:lvl w:ilvl="3" w:tplc="2C0A0001" w:tentative="1">
+      <w:start w:val="1"/>
+      <w:numFmt w:val="bullet"/>
+      <w:lvlText w:val=""/>
+      <w:lvlJc w:val="left"/>
+      <w:pPr>
+        <w:ind w:left="2880" w:hanging="360"/>
+      </w:pPr>
+      <w:rPr>
+        <w:rFonts w:ascii="Symbol" w:hAnsi="Symbol" w:hint="default"/>
+      </w:rPr>
+    </w:lvl>
+    <w:lvl w:ilvl="4" w:tplc="2C0A0003" w:tentative="1">
+      <w:start w:val="1"/>
+      <w:numFmt w:val="bullet"/>
+      <w:lvlText w:val="o"/>
+      <w:lvlJc w:val="left"/>
+      <w:pPr>
+        <w:ind w:left="3600" w:hanging="360"/>
+      </w:pPr>
+      <w:rPr>
+        <w:rFonts w:ascii="Courier New" w:hAnsi="Courier New" w:cs="Courier New" w:hint="default"/>
+      </w:rPr>
+    </w:lvl>
+    <w:lvl w:ilvl="5" w:tplc="2C0A0005" w:tentative="1">
+      <w:start w:val="1"/>
+      <w:numFmt w:val="bullet"/>
+      <w:lvlText w:val=""/>
+      <w:lvlJc w:val="left"/>
+      <w:pPr>
+        <w:ind w:left="4320" w:hanging="360"/>
+      </w:pPr>
+      <w:rPr>
+        <w:rFonts w:ascii="Wingdings" w:hAnsi="Wingdings" w:hint="default"/>
+      </w:rPr>
+    </w:lvl>
+    <w:lvl w:ilvl="6" w:tplc="2C0A0001" w:tentative="1">
+      <w:start w:val="1"/>
+      <w:numFmt w:val="bullet"/>
+      <w:lvlText w:val=""/>
+      <w:lvlJc w:val="left"/>
+      <w:pPr>
+        <w:ind w:left="5040" w:hanging="360"/>
+      </w:pPr>
+      <w:rPr>
+        <w:rFonts w:ascii="Symbol" w:hAnsi="Symbol" w:hint="default"/>
+      </w:rPr>
+    </w:lvl>
+    <w:lvl w:ilvl="7" w:tplc="2C0A0003" w:tentative="1">
+      <w:start w:val="1"/>
+      <w:numFmt w:val="bullet"/>
+      <w:lvlText w:val="o"/>
+      <w:lvlJc w:val="left"/>
+      <w:pPr>
+        <w:ind w:left="5760" w:hanging="360"/>
+      </w:pPr>
+      <w:rPr>
+        <w:rFonts w:ascii="Courier New" w:hAnsi="Courier New" w:cs="Courier New" w:hint="default"/>
+      </w:rPr>
+    </w:lvl>
+    <w:lvl w:ilvl="8" w:tplc="2C0A0005" w:tentative="1">
+      <w:start w:val="1"/>
+      <w:numFmt w:val="bullet"/>
+      <w:lvlText w:val=""/>
+      <w:lvlJc w:val="left"/>
+      <w:pPr>
+        <w:ind w:left="6480" w:hanging="360"/>
+      </w:pPr>
+      <w:rPr>
+        <w:rFonts w:ascii="Wingdings" w:hAnsi="Wingdings" w:hint="default"/>
+      </w:rPr>
+    </w:lvl>
+  </w:abstractNum>
+  <w:abstractNum w:abstractNumId="8" w15:restartNumberingAfterBreak="0">
+    <w:nsid w:val="7EF137DD"/>
+    <w:multiLevelType w:val="hybridMultilevel"/>
+    <w:tmpl w:val="B38A3CD4"/>
+    <w:lvl w:ilvl="0" w:tplc="B97EBE34">
+      <w:start w:val="1"/>
+      <w:numFmt w:val="bullet"/>
+      <w:lvlText w:val=""/>
+      <w:lvlJc w:val="left"/>
+      <w:pPr>
+        <w:ind w:left="720" w:hanging="360"/>
+      </w:pPr>
+      <w:rPr>
+        <w:rFonts w:ascii="Symbol" w:hAnsi="Symbol" w:hint="default"/>
+        <w:color w:val="auto"/>
+        <w:sz w:val="24"/>
+        <w:szCs w:val="24"/>
+      </w:rPr>
+    </w:lvl>
+    <w:lvl w:ilvl="1" w:tplc="2C0A0003" w:tentative="1">
+      <w:start w:val="1"/>
+      <w:numFmt w:val="bullet"/>
+      <w:lvlText w:val="o"/>
+      <w:lvlJc w:val="left"/>
+      <w:pPr>
+        <w:ind w:left="1440" w:hanging="360"/>
+      </w:pPr>
+      <w:rPr>
+        <w:rFonts w:ascii="Courier New" w:hAnsi="Courier New" w:cs="Courier New" w:hint="default"/>
+      </w:rPr>
+    </w:lvl>
+    <w:lvl w:ilvl="2" w:tplc="2C0A0005" w:tentative="1">
+      <w:start w:val="1"/>
+      <w:numFmt w:val="bullet"/>
+      <w:lvlText w:val=""/>
+      <w:lvlJc w:val="left"/>
+      <w:pPr>
+        <w:ind w:left="2160" w:hanging="360"/>
+      </w:pPr>
+      <w:rPr>
+        <w:rFonts w:ascii="Wingdings" w:hAnsi="Wingdings" w:hint="default"/>
+      </w:rPr>
+    </w:lvl>
+    <w:lvl w:ilvl="3" w:tplc="2C0A0001" w:tentative="1">
+      <w:start w:val="1"/>
+      <w:numFmt w:val="bullet"/>
+      <w:lvlText w:val=""/>
+      <w:lvlJc w:val="left"/>
+      <w:pPr>
+        <w:ind w:left="2880" w:hanging="360"/>
+      </w:pPr>
+      <w:rPr>
+        <w:rFonts w:ascii="Symbol" w:hAnsi="Symbol" w:hint="default"/>
+      </w:rPr>
+    </w:lvl>
+    <w:lvl w:ilvl="4" w:tplc="2C0A0003" w:tentative="1">
+      <w:start w:val="1"/>
+      <w:numFmt w:val="bullet"/>
+      <w:lvlText w:val="o"/>
+      <w:lvlJc w:val="left"/>
+      <w:pPr>
+        <w:ind w:left="3600" w:hanging="360"/>
+      </w:pPr>
+      <w:rPr>
+        <w:rFonts w:ascii="Courier New" w:hAnsi="Courier New" w:cs="Courier New" w:hint="default"/>
+      </w:rPr>
+    </w:lvl>
+    <w:lvl w:ilvl="5" w:tplc="2C0A0005" w:tentative="1">
+      <w:start w:val="1"/>
+      <w:numFmt w:val="bullet"/>
+      <w:lvlText w:val=""/>
+      <w:lvlJc w:val="left"/>
+      <w:pPr>
+        <w:ind w:left="4320" w:hanging="360"/>
+      </w:pPr>
+      <w:rPr>
+        <w:rFonts w:ascii="Wingdings" w:hAnsi="Wingdings" w:hint="default"/>
+      </w:rPr>
+    </w:lvl>
+    <w:lvl w:ilvl="6" w:tplc="2C0A0001" w:tentative="1">
+      <w:start w:val="1"/>
+      <w:numFmt w:val="bullet"/>
+      <w:lvlText w:val=""/>
+      <w:lvlJc w:val="left"/>
+      <w:pPr>
+        <w:ind w:left="5040" w:hanging="360"/>
+      </w:pPr>
+      <w:rPr>
+        <w:rFonts w:ascii="Symbol" w:hAnsi="Symbol" w:hint="default"/>
+      </w:rPr>
+    </w:lvl>
+    <w:lvl w:ilvl="7" w:tplc="2C0A0003" w:tentative="1">
+      <w:start w:val="1"/>
+      <w:numFmt w:val="bullet"/>
+      <w:lvlText w:val="o"/>
+      <w:lvlJc w:val="left"/>
+      <w:pPr>
+        <w:ind w:left="5760" w:hanging="360"/>
+      </w:pPr>
+      <w:rPr>
+        <w:rFonts w:ascii="Courier New" w:hAnsi="Courier New" w:cs="Courier New" w:hint="default"/>
+      </w:rPr>
+    </w:lvl>
+    <w:lvl w:ilvl="8" w:tplc="2C0A0005" w:tentative="1">
+      <w:start w:val="1"/>
+      <w:numFmt w:val="bullet"/>
+      <w:lvlText w:val=""/>
+      <w:lvlJc w:val="left"/>
+      <w:pPr>
+        <w:ind w:left="6480" w:hanging="360"/>
+      </w:pPr>
+      <w:rPr>
+        <w:rFonts w:ascii="Wingdings" w:hAnsi="Wingdings" w:hint="default"/>
+      </w:rPr>
+    </w:lvl>
+  </w:abstractNum>
+  <w:num w:numId="1" w16cid:durableId="1163618478">
+    <w:abstractNumId w:val="1"/>
+  </w:num>
+  <w:num w:numId="2" w16cid:durableId="440685047">
+    <w:abstractNumId w:val="2"/>
+  </w:num>
+  <w:num w:numId="3" w16cid:durableId="1140540616">
+    <w:abstractNumId w:val="7"/>
+  </w:num>
+  <w:num w:numId="4" w16cid:durableId="723989036">
+    <w:abstractNumId w:val="6"/>
+  </w:num>
+  <w:num w:numId="5" w16cid:durableId="549513">
+    <w:abstractNumId w:val="5"/>
+  </w:num>
+  <w:num w:numId="6" w16cid:durableId="2126802702">
+    <w:abstractNumId w:val="3"/>
+  </w:num>
+  <w:num w:numId="7" w16cid:durableId="1772622760">
+    <w:abstractNumId w:val="4"/>
+  </w:num>
+  <w:num w:numId="8" w16cid:durableId="1245191640">
+    <w:abstractNumId w:val="0"/>
+  </w:num>
+  <w:num w:numId="9" w16cid:durableId="288513253">
+    <w:abstractNumId w:val="8"/>
+  </w:num>
+</w:numbering>
 </file>
 
 <file path=word/styles.xml><?xml version="1.0" encoding="utf-8"?>
@@ -11013,6 +13200,17 @@
     <w:semiHidden/>
     <w:unhideWhenUsed/>
   </w:style>
+  <w:style w:type="paragraph" w:styleId="Prrafodelista">
+    <w:name w:val="List Paragraph"/>
+    <w:basedOn w:val="Normal"/>
+    <w:uiPriority w:val="34"/>
+    <w:qFormat/>
+    <w:rsid w:val="00684B90"/>
+    <w:pPr>
+      <w:ind w:left="720"/>
+      <w:contextualSpacing/>
+    </w:pPr>
+  </w:style>
 </w:styles>
 </file>
 

</xml_diff>